<commit_message>
Add break control and chip reset command
</commit_message>
<xml_diff>
--- a/电机程序使用文档.docx
+++ b/电机程序使用文档.docx
@@ -42,7 +42,14 @@
         <w:rPr>
           <w:rFonts w:hint="eastAsia"/>
         </w:rPr>
-        <w:t>如果只使用V</w:t>
+        <w:t>如果只使用</w:t>
+      </w:r>
+      <w:proofErr w:type="spellStart"/>
+      <w:r>
+        <w:rPr>
+          <w:rFonts w:hint="eastAsia"/>
+        </w:rPr>
+        <w:t>V</w:t>
       </w:r>
       <w:r>
         <w:t>EMotor</w:t>
@@ -53,6 +60,7 @@
       <w:r>
         <w:t>.bin</w:t>
       </w:r>
+      <w:proofErr w:type="spellEnd"/>
       <w:r>
         <w:rPr>
           <w:rFonts w:hint="eastAsia"/>
@@ -65,7 +73,14 @@
         <w:rPr>
           <w:rFonts w:hint="eastAsia"/>
         </w:rPr>
-        <w:t>向芯片内烧入VEMotor</w:t>
+        <w:t>向芯片内烧入</w:t>
+      </w:r>
+      <w:proofErr w:type="spellStart"/>
+      <w:r>
+        <w:rPr>
+          <w:rFonts w:hint="eastAsia"/>
+        </w:rPr>
+        <w:t>VEMotor</w:t>
       </w:r>
       <w:r>
         <w:t>Test</w:t>
@@ -73,6 +88,7 @@
       <w:r>
         <w:t>.bin</w:t>
       </w:r>
+      <w:proofErr w:type="spellEnd"/>
       <w:r>
         <w:rPr>
           <w:rFonts w:hint="eastAsia"/>
@@ -370,7 +386,35 @@
         <w:rPr>
           <w:rFonts w:hint="eastAsia"/>
         </w:rPr>
-        <w:t>Flash里储存的设置，在使用IDE重新烧入芯片程序的时候，有可能被清空，因为IDE在烧写程序的时候擦除的范围不是不变的。如果你使用烧写器烧入程序，不要覆盖Flash地址2</w:t>
+        <w:t>Flash里储存的设置，在使用IDE重新烧入芯片程序的时候，有可能被清空，因为IDE</w:t>
+      </w:r>
+      <w:proofErr w:type="gramStart"/>
+      <w:r>
+        <w:rPr>
+          <w:rFonts w:hint="eastAsia"/>
+        </w:rPr>
+        <w:t>在烧写程序</w:t>
+      </w:r>
+      <w:proofErr w:type="gramEnd"/>
+      <w:r>
+        <w:rPr>
+          <w:rFonts w:hint="eastAsia"/>
+        </w:rPr>
+        <w:t>的时候擦除的范围不是不变的。如果你使用</w:t>
+      </w:r>
+      <w:proofErr w:type="gramStart"/>
+      <w:r>
+        <w:rPr>
+          <w:rFonts w:hint="eastAsia"/>
+        </w:rPr>
+        <w:t>烧写器</w:t>
+      </w:r>
+      <w:proofErr w:type="gramEnd"/>
+      <w:r>
+        <w:rPr>
+          <w:rFonts w:hint="eastAsia"/>
+        </w:rPr>
+        <w:t>烧入程序，不要覆盖Flash地址2</w:t>
       </w:r>
       <w:r>
         <w:t>56</w:t>
@@ -389,8 +433,13 @@
         </w:rPr>
         <w:t xml:space="preserve">如果你不更改C语言代码里的设置默认值，而是选择使用设置命令写入设置，或者在烧入的时候通过烧录器在对应地址写入数据的话，那么你可以直接使用 </w:t>
       </w:r>
-      <w:r>
-        <w:t xml:space="preserve">VEMotor.bin </w:t>
+      <w:proofErr w:type="spellStart"/>
+      <w:r>
+        <w:t>VEMotor.bin</w:t>
+      </w:r>
+      <w:proofErr w:type="spellEnd"/>
+      <w:r>
+        <w:t xml:space="preserve"> </w:t>
       </w:r>
       <w:r>
         <w:rPr>
@@ -439,16 +488,38 @@
         <w:rPr>
           <w:rFonts w:hint="eastAsia"/>
         </w:rPr>
-        <w:t>根据c</w:t>
+        <w:t>根据</w:t>
+      </w:r>
+      <w:proofErr w:type="spellStart"/>
+      <w:r>
+        <w:rPr>
+          <w:rFonts w:hint="eastAsia"/>
+        </w:rPr>
+        <w:t>c</w:t>
       </w:r>
       <w:r>
         <w:t>onfig.h</w:t>
       </w:r>
-      <w:r>
-        <w:rPr>
-          <w:rFonts w:hint="eastAsia"/>
-        </w:rPr>
-        <w:t>里面的设置，如果启用电机归位初始化，那么会把电机回卷收入盒内，如果十秒之后仍然得不到限位开关的反馈，那么会判定超时，停止电机移动，如果得到了限位开关反馈，那么会把这个位置定为位置零点；如果</w:t>
+      <w:proofErr w:type="spellEnd"/>
+      <w:r>
+        <w:rPr>
+          <w:rFonts w:hint="eastAsia"/>
+        </w:rPr>
+        <w:t>里面的设置，如果启用电机归位初始化，那么会把电机回</w:t>
+      </w:r>
+      <w:proofErr w:type="gramStart"/>
+      <w:r>
+        <w:rPr>
+          <w:rFonts w:hint="eastAsia"/>
+        </w:rPr>
+        <w:t>卷收入</w:t>
+      </w:r>
+      <w:proofErr w:type="gramEnd"/>
+      <w:r>
+        <w:rPr>
+          <w:rFonts w:hint="eastAsia"/>
+        </w:rPr>
+        <w:t>盒内，如果十秒之后仍然得不到限位开关的反馈，那么会判定超时，停止电机移动，如果得到了限位开关反馈，那么会把这个位置定为位置零点；如果</w:t>
       </w:r>
       <w:r>
         <w:rPr>
@@ -561,7 +632,15 @@
     </w:p>
     <w:p>
       <w:r>
-        <w:t>[Log-Level][Time] Message</w:t>
+        <w:t>[Log-</w:t>
+      </w:r>
+      <w:proofErr w:type="gramStart"/>
+      <w:r>
+        <w:t>Level][</w:t>
+      </w:r>
+      <w:proofErr w:type="gramEnd"/>
+      <w:r>
+        <w:t>Time] Message</w:t>
       </w:r>
     </w:p>
     <w:p>
@@ -681,7 +760,23 @@
         <w:t>[</w:t>
       </w:r>
       <w:r>
-        <w:t>#&lt;receiver&gt; ]&lt;command&gt;[ &lt;args…&gt;]</w:t>
+        <w:t>#&lt;receiver</w:t>
+      </w:r>
+      <w:proofErr w:type="gramStart"/>
+      <w:r>
+        <w:t>&gt; ]</w:t>
+      </w:r>
+      <w:proofErr w:type="gramEnd"/>
+      <w:r>
+        <w:t>&lt;command&gt;[ &lt;</w:t>
+      </w:r>
+      <w:proofErr w:type="spellStart"/>
+      <w:r>
+        <w:t>args</w:t>
+      </w:r>
+      <w:proofErr w:type="spellEnd"/>
+      <w:r>
+        <w:t>…&gt;]</w:t>
       </w:r>
     </w:p>
     <w:p>
@@ -697,7 +792,21 @@
         <w:rPr>
           <w:rFonts w:hint="eastAsia"/>
         </w:rPr>
-        <w:t>命令的输入行尾可以使用CR或者LF，但是不能使用CRLF，否则会当作两条命令并且后一条命令为空，后一条命令会给出Error的反馈。</w:t>
+        <w:t>命令的输入行</w:t>
+      </w:r>
+      <w:proofErr w:type="gramStart"/>
+      <w:r>
+        <w:rPr>
+          <w:rFonts w:hint="eastAsia"/>
+        </w:rPr>
+        <w:t>尾可以</w:t>
+      </w:r>
+      <w:proofErr w:type="gramEnd"/>
+      <w:r>
+        <w:rPr>
+          <w:rFonts w:hint="eastAsia"/>
+        </w:rPr>
+        <w:t>使用CR或者LF，但是不能使用CRLF，否则会当作两条命令并且后一条命令为空，后一条命令会给出Error的反馈。</w:t>
       </w:r>
     </w:p>
     <w:p>
@@ -739,11 +848,19 @@
       </w:r>
     </w:p>
     <w:p>
-      <w:r>
-        <w:rPr>
-          <w:rFonts w:hint="eastAsia"/>
-        </w:rPr>
-        <w:t>WiFi相关的命令不能通过CAN发送</w:t>
+      <w:proofErr w:type="spellStart"/>
+      <w:r>
+        <w:rPr>
+          <w:rFonts w:hint="eastAsia"/>
+        </w:rPr>
+        <w:t>WiFi</w:t>
+      </w:r>
+      <w:proofErr w:type="spellEnd"/>
+      <w:r>
+        <w:rPr>
+          <w:rFonts w:hint="eastAsia"/>
+        </w:rPr>
+        <w:t>相关的命令不能通过CAN发送</w:t>
       </w:r>
       <w:r>
         <w:rPr>
@@ -829,16 +946,38 @@
         <w:rPr>
           <w:rFonts w:hint="eastAsia"/>
         </w:rPr>
-        <w:t>在WiFi上面的反馈每个都会装在不同的TCP包里。</w:t>
-      </w:r>
-    </w:p>
-    <w:p>
-      <w:r>
-        <w:rPr>
-          <w:rFonts w:hint="eastAsia"/>
-        </w:rPr>
-        <w:t>如果是通过CAN发送出去的命令，接受方会把处理结果通过CAN总线反馈给发送方，发送方收到</w:t>
-      </w:r>
+        <w:t>在</w:t>
+      </w:r>
+      <w:proofErr w:type="spellStart"/>
+      <w:r>
+        <w:rPr>
+          <w:rFonts w:hint="eastAsia"/>
+        </w:rPr>
+        <w:t>WiFi</w:t>
+      </w:r>
+      <w:proofErr w:type="spellEnd"/>
+      <w:r>
+        <w:rPr>
+          <w:rFonts w:hint="eastAsia"/>
+        </w:rPr>
+        <w:t>上面的反馈每个都会装在不同的TCP包里。</w:t>
+      </w:r>
+    </w:p>
+    <w:p>
+      <w:r>
+        <w:rPr>
+          <w:rFonts w:hint="eastAsia"/>
+        </w:rPr>
+        <w:t>如果是通过CAN发送出去的命令，接受方会把处理结果通过CAN总线反馈给发送方，发送</w:t>
+      </w:r>
+      <w:proofErr w:type="gramStart"/>
+      <w:r>
+        <w:rPr>
+          <w:rFonts w:hint="eastAsia"/>
+        </w:rPr>
+        <w:t>方收到</w:t>
+      </w:r>
+      <w:proofErr w:type="gramEnd"/>
       <w:r>
         <w:rPr>
           <w:rFonts w:hint="eastAsia"/>
@@ -855,8 +994,16 @@
         <w:rPr>
           <w:rFonts w:hint="eastAsia"/>
         </w:rPr>
-        <w:t>以及WiFi</w:t>
-      </w:r>
+        <w:t>以及</w:t>
+      </w:r>
+      <w:proofErr w:type="spellStart"/>
+      <w:r>
+        <w:rPr>
+          <w:rFonts w:hint="eastAsia"/>
+        </w:rPr>
+        <w:t>WiFi</w:t>
+      </w:r>
+      <w:proofErr w:type="spellEnd"/>
       <w:r>
         <w:rPr>
           <w:rFonts w:hint="eastAsia"/>
@@ -908,11 +1055,19 @@
       <w:r>
         <w:t xml:space="preserve">124 </w:t>
       </w:r>
-      <w:r>
-        <w:rPr>
-          <w:rFonts w:hint="eastAsia"/>
-        </w:rPr>
-        <w:t>ms”会出现“&lt;</w:t>
+      <w:proofErr w:type="spellStart"/>
+      <w:r>
+        <w:rPr>
+          <w:rFonts w:hint="eastAsia"/>
+        </w:rPr>
+        <w:t>ms</w:t>
+      </w:r>
+      <w:proofErr w:type="spellEnd"/>
+      <w:r>
+        <w:rPr>
+          <w:rFonts w:hint="eastAsia"/>
+        </w:rPr>
+        <w:t>”会出现“&lt;</w:t>
       </w:r>
       <w:r>
         <w:t>OK&gt;</w:t>
@@ -938,17 +1093,47 @@
         <w:rPr>
           <w:rFonts w:hint="eastAsia"/>
         </w:rPr>
-        <w:t>如果是和WiFi模块通讯的指令</w:t>
-      </w:r>
-      <w:r>
-        <w:rPr>
-          <w:rFonts w:hint="eastAsia"/>
-        </w:rPr>
-        <w:t>，也就是表格里面以字母w开头的指令（不包括w</w:t>
-      </w:r>
-      <w:r>
-        <w:t>setap / wsettcp</w:t>
-      </w:r>
+        <w:t>如果是和</w:t>
+      </w:r>
+      <w:proofErr w:type="spellStart"/>
+      <w:r>
+        <w:rPr>
+          <w:rFonts w:hint="eastAsia"/>
+        </w:rPr>
+        <w:t>WiFi</w:t>
+      </w:r>
+      <w:proofErr w:type="spellEnd"/>
+      <w:r>
+        <w:rPr>
+          <w:rFonts w:hint="eastAsia"/>
+        </w:rPr>
+        <w:t>模块通讯的指令</w:t>
+      </w:r>
+      <w:r>
+        <w:rPr>
+          <w:rFonts w:hint="eastAsia"/>
+        </w:rPr>
+        <w:t>，也就是表格里面以字母w开头的指令（不包括</w:t>
+      </w:r>
+      <w:proofErr w:type="spellStart"/>
+      <w:r>
+        <w:rPr>
+          <w:rFonts w:hint="eastAsia"/>
+        </w:rPr>
+        <w:t>w</w:t>
+      </w:r>
+      <w:r>
+        <w:t>setap</w:t>
+      </w:r>
+      <w:proofErr w:type="spellEnd"/>
+      <w:r>
+        <w:t xml:space="preserve"> / </w:t>
+      </w:r>
+      <w:proofErr w:type="spellStart"/>
+      <w:r>
+        <w:t>wsettcp</w:t>
+      </w:r>
+      <w:proofErr w:type="spellEnd"/>
       <w:r>
         <w:rPr>
           <w:rFonts w:hint="eastAsia"/>
@@ -977,7 +1162,21 @@
         <w:rPr>
           <w:rFonts w:hint="eastAsia"/>
         </w:rPr>
-        <w:t>只表示指令是否成功读取，但是不表示是否在WiFi模块上执行成功，是否执行成功要根据日志内容来判断。</w:t>
+        <w:t>只表示指令是否成功读取，但是不表示是否在</w:t>
+      </w:r>
+      <w:proofErr w:type="spellStart"/>
+      <w:r>
+        <w:rPr>
+          <w:rFonts w:hint="eastAsia"/>
+        </w:rPr>
+        <w:t>WiFi</w:t>
+      </w:r>
+      <w:proofErr w:type="spellEnd"/>
+      <w:r>
+        <w:rPr>
+          <w:rFonts w:hint="eastAsia"/>
+        </w:rPr>
+        <w:t>模块上执行成功，是否执行成功要根据日志内容来判断。</w:t>
       </w:r>
     </w:p>
     <w:p>
@@ -1015,7 +1214,21 @@
         <w:rPr>
           <w:rFonts w:hint="eastAsia"/>
         </w:rPr>
-        <w:t>；WiFi连接的时候，因为无线通讯机制等等问题，使用者应该</w:t>
+        <w:t>；</w:t>
+      </w:r>
+      <w:proofErr w:type="spellStart"/>
+      <w:r>
+        <w:rPr>
+          <w:rFonts w:hint="eastAsia"/>
+        </w:rPr>
+        <w:t>WiFi</w:t>
+      </w:r>
+      <w:proofErr w:type="spellEnd"/>
+      <w:r>
+        <w:rPr>
+          <w:rFonts w:hint="eastAsia"/>
+        </w:rPr>
+        <w:t>连接的时候，因为无线通讯机制等等问题，使用者应该</w:t>
       </w:r>
       <w:r>
         <w:rPr>
@@ -1156,6 +1369,7 @@
             <w:tcW w:w="1271" w:type="dxa"/>
           </w:tcPr>
           <w:p>
+            <w:proofErr w:type="spellStart"/>
             <w:r>
               <w:rPr>
                 <w:rFonts w:hint="eastAsia"/>
@@ -1165,6 +1379,7 @@
             <w:r>
               <w:t>r</w:t>
             </w:r>
+            <w:proofErr w:type="spellEnd"/>
           </w:p>
         </w:tc>
         <w:tc>
@@ -1178,8 +1393,13 @@
               </w:rPr>
               <w:t>&lt;</w:t>
             </w:r>
-            <w:r>
-              <w:t>dir&gt; &lt;speed&gt;</w:t>
+            <w:proofErr w:type="spellStart"/>
+            <w:r>
+              <w:t>dir</w:t>
+            </w:r>
+            <w:proofErr w:type="spellEnd"/>
+            <w:r>
+              <w:t>&gt; &lt;speed&gt;</w:t>
             </w:r>
           </w:p>
         </w:tc>
@@ -1201,11 +1421,19 @@
               <w:rPr>
                 <w:rFonts w:hint="eastAsia"/>
               </w:rPr>
-              <w:t>电机匀速运动，d</w:t>
+              <w:t>电机匀速运动，</w:t>
+            </w:r>
+            <w:proofErr w:type="spellStart"/>
+            <w:r>
+              <w:rPr>
+                <w:rFonts w:hint="eastAsia"/>
+              </w:rPr>
+              <w:t>d</w:t>
             </w:r>
             <w:r>
               <w:t>ir</w:t>
             </w:r>
+            <w:proofErr w:type="spellEnd"/>
             <w:r>
               <w:rPr>
                 <w:rFonts w:hint="eastAsia"/>
@@ -1219,8 +1447,16 @@
               <w:rPr>
                 <w:rFonts w:hint="eastAsia"/>
               </w:rPr>
-              <w:t>时向外，dir</w:t>
-            </w:r>
+              <w:t>时向外，</w:t>
+            </w:r>
+            <w:proofErr w:type="spellStart"/>
+            <w:r>
+              <w:rPr>
+                <w:rFonts w:hint="eastAsia"/>
+              </w:rPr>
+              <w:t>dir</w:t>
+            </w:r>
+            <w:proofErr w:type="spellEnd"/>
             <w:r>
               <w:t>=1</w:t>
             </w:r>
@@ -1257,6 +1493,7 @@
             <w:tcW w:w="1271" w:type="dxa"/>
           </w:tcPr>
           <w:p>
+            <w:proofErr w:type="spellStart"/>
             <w:r>
               <w:rPr>
                 <w:rFonts w:hint="eastAsia"/>
@@ -1266,6 +1503,7 @@
             <w:r>
               <w:t>s</w:t>
             </w:r>
+            <w:proofErr w:type="spellEnd"/>
           </w:p>
         </w:tc>
         <w:tc>
@@ -1310,6 +1548,7 @@
             <w:tcW w:w="1271" w:type="dxa"/>
           </w:tcPr>
           <w:p>
+            <w:proofErr w:type="spellStart"/>
             <w:r>
               <w:rPr>
                 <w:rFonts w:hint="eastAsia"/>
@@ -1319,6 +1558,7 @@
             <w:r>
               <w:t>p</w:t>
             </w:r>
+            <w:proofErr w:type="spellEnd"/>
           </w:p>
         </w:tc>
         <w:tc>
@@ -1346,19 +1586,41 @@
               <w:rPr>
                 <w:rFonts w:hint="eastAsia"/>
               </w:rPr>
-              <w:t>电机移动到步数，初始化的时候把步数0校准到了最内侧，所以m</w:t>
-            </w:r>
-            <w:r>
-              <w:t>p 0</w:t>
-            </w:r>
-            <w:r>
-              <w:rPr>
-                <w:rFonts w:hint="eastAsia"/>
-              </w:rPr>
-              <w:t>会移动到最内侧，m</w:t>
-            </w:r>
-            <w:r>
-              <w:t xml:space="preserve">p -110000 </w:t>
+              <w:t>电机移动到步数，初始化的时候把步数0校准到了最内侧，所以</w:t>
+            </w:r>
+            <w:proofErr w:type="spellStart"/>
+            <w:r>
+              <w:rPr>
+                <w:rFonts w:hint="eastAsia"/>
+              </w:rPr>
+              <w:t>m</w:t>
+            </w:r>
+            <w:r>
+              <w:t>p</w:t>
+            </w:r>
+            <w:proofErr w:type="spellEnd"/>
+            <w:r>
+              <w:t xml:space="preserve"> 0</w:t>
+            </w:r>
+            <w:r>
+              <w:rPr>
+                <w:rFonts w:hint="eastAsia"/>
+              </w:rPr>
+              <w:t>会移动到最内侧，</w:t>
+            </w:r>
+            <w:proofErr w:type="spellStart"/>
+            <w:r>
+              <w:rPr>
+                <w:rFonts w:hint="eastAsia"/>
+              </w:rPr>
+              <w:t>m</w:t>
+            </w:r>
+            <w:r>
+              <w:t>p</w:t>
+            </w:r>
+            <w:proofErr w:type="spellEnd"/>
+            <w:r>
+              <w:t xml:space="preserve"> -110000 </w:t>
             </w:r>
             <w:r>
               <w:rPr>
@@ -1384,12 +1646,14 @@
             <w:tcW w:w="1271" w:type="dxa"/>
           </w:tcPr>
           <w:p>
+            <w:proofErr w:type="spellStart"/>
             <w:r>
               <w:rPr>
                 <w:rFonts w:hint="eastAsia"/>
               </w:rPr>
               <w:t>mpp</w:t>
             </w:r>
+            <w:proofErr w:type="spellEnd"/>
           </w:p>
         </w:tc>
         <w:tc>
@@ -1437,8 +1701,13 @@
               </w:rPr>
               <w:t xml:space="preserve">的时候移动到最外侧。实际对应的步数在 </w:t>
             </w:r>
-            <w:r>
-              <w:t xml:space="preserve">config.c </w:t>
+            <w:proofErr w:type="spellStart"/>
+            <w:r>
+              <w:t>config.c</w:t>
+            </w:r>
+            <w:proofErr w:type="spellEnd"/>
+            <w:r>
+              <w:t xml:space="preserve"> </w:t>
             </w:r>
             <w:r>
               <w:rPr>
@@ -1455,6 +1724,7 @@
             <w:tcW w:w="1271" w:type="dxa"/>
           </w:tcPr>
           <w:p>
+            <w:proofErr w:type="spellStart"/>
             <w:r>
               <w:rPr>
                 <w:rFonts w:hint="eastAsia"/>
@@ -1464,6 +1734,7 @@
             <w:r>
               <w:t>pr</w:t>
             </w:r>
+            <w:proofErr w:type="spellEnd"/>
           </w:p>
         </w:tc>
         <w:tc>
@@ -1493,8 +1764,13 @@
               </w:rPr>
               <w:t xml:space="preserve">电机移动步数，正数的时候向内，负数的时候向外。例如 </w:t>
             </w:r>
-            <w:r>
-              <w:t xml:space="preserve">mpr -10000 </w:t>
+            <w:proofErr w:type="spellStart"/>
+            <w:r>
+              <w:t>mpr</w:t>
+            </w:r>
+            <w:proofErr w:type="spellEnd"/>
+            <w:r>
+              <w:t xml:space="preserve"> -10000 </w:t>
             </w:r>
             <w:r>
               <w:rPr>
@@ -1511,6 +1787,7 @@
             <w:tcW w:w="1271" w:type="dxa"/>
           </w:tcPr>
           <w:p>
+            <w:proofErr w:type="spellStart"/>
             <w:r>
               <w:rPr>
                 <w:rFonts w:hint="eastAsia"/>
@@ -1520,6 +1797,7 @@
             <w:r>
               <w:t>where</w:t>
             </w:r>
+            <w:proofErr w:type="spellEnd"/>
           </w:p>
         </w:tc>
         <w:tc>
@@ -1555,6 +1833,7 @@
             <w:tcW w:w="1271" w:type="dxa"/>
           </w:tcPr>
           <w:p>
+            <w:proofErr w:type="spellStart"/>
             <w:r>
               <w:rPr>
                 <w:rFonts w:hint="eastAsia"/>
@@ -1564,6 +1843,7 @@
             <w:r>
               <w:t>home</w:t>
             </w:r>
+            <w:proofErr w:type="spellEnd"/>
           </w:p>
         </w:tc>
         <w:tc>
@@ -1599,6 +1879,7 @@
             <w:tcW w:w="1271" w:type="dxa"/>
           </w:tcPr>
           <w:p>
+            <w:proofErr w:type="spellStart"/>
             <w:r>
               <w:rPr>
                 <w:rFonts w:hint="eastAsia"/>
@@ -1608,6 +1889,7 @@
             <w:r>
               <w:t>cycle</w:t>
             </w:r>
+            <w:proofErr w:type="spellEnd"/>
           </w:p>
         </w:tc>
         <w:tc>
@@ -1632,11 +1914,19 @@
               <w:rPr>
                 <w:rFonts w:hint="eastAsia"/>
               </w:rPr>
-              <w:t>电机循环测试命令。测试的内容在之后的设置部分里说明，进入测试状态之后输入任何一句m</w:t>
+              <w:t>电机循环测试命令。测试的内容在之后的设置部分里说明，进入测试状态之后输入任何一句</w:t>
+            </w:r>
+            <w:proofErr w:type="spellStart"/>
+            <w:r>
+              <w:rPr>
+                <w:rFonts w:hint="eastAsia"/>
+              </w:rPr>
+              <w:t>m</w:t>
             </w:r>
             <w:r>
               <w:t>cycle</w:t>
             </w:r>
+            <w:proofErr w:type="spellEnd"/>
             <w:r>
               <w:rPr>
                 <w:rFonts w:hint="eastAsia"/>
@@ -1652,6 +1942,7 @@
             <w:tcW w:w="1271" w:type="dxa"/>
           </w:tcPr>
           <w:p>
+            <w:proofErr w:type="spellStart"/>
             <w:r>
               <w:rPr>
                 <w:rFonts w:hint="eastAsia"/>
@@ -1661,6 +1952,7 @@
             <w:r>
               <w:t>reset</w:t>
             </w:r>
+            <w:proofErr w:type="spellEnd"/>
           </w:p>
         </w:tc>
         <w:tc>
@@ -1703,10 +1995,21 @@
               <w:rPr>
                 <w:rFonts w:hint="eastAsia"/>
               </w:rPr>
-              <w:t>过热或者因大电流进入保护状态时可以使用。这个命令会把目前位置视作步数0所在的位置，之后要使用m</w:t>
-            </w:r>
-            <w:r>
-              <w:t>r 1 10</w:t>
+              <w:t>过热或者因大电流进入保护状态时可以使用。这个命令会把目前位置视作步数0所在的位置，之后要使用</w:t>
+            </w:r>
+            <w:proofErr w:type="spellStart"/>
+            <w:r>
+              <w:rPr>
+                <w:rFonts w:hint="eastAsia"/>
+              </w:rPr>
+              <w:t>m</w:t>
+            </w:r>
+            <w:r>
+              <w:t>r</w:t>
+            </w:r>
+            <w:proofErr w:type="spellEnd"/>
+            <w:r>
+              <w:t xml:space="preserve"> 1 10</w:t>
             </w:r>
             <w:r>
               <w:rPr>
@@ -1723,6 +2026,7 @@
             <w:tcW w:w="1271" w:type="dxa"/>
           </w:tcPr>
           <w:p>
+            <w:proofErr w:type="spellStart"/>
             <w:r>
               <w:rPr>
                 <w:rFonts w:hint="eastAsia"/>
@@ -1732,6 +2036,7 @@
             <w:r>
               <w:t>setin</w:t>
             </w:r>
+            <w:proofErr w:type="spellEnd"/>
           </w:p>
         </w:tc>
         <w:tc>
@@ -1756,8 +2061,16 @@
               <w:rPr>
                 <w:rFonts w:hint="eastAsia"/>
               </w:rPr>
-              <w:t>把当前步数设置成mpp</w:t>
-            </w:r>
+              <w:t>把当前步数设置成</w:t>
+            </w:r>
+            <w:proofErr w:type="spellStart"/>
+            <w:r>
+              <w:rPr>
+                <w:rFonts w:hint="eastAsia"/>
+              </w:rPr>
+              <w:t>mpp</w:t>
+            </w:r>
+            <w:proofErr w:type="spellEnd"/>
             <w:r>
               <w:t xml:space="preserve"> 0</w:t>
             </w:r>
@@ -1776,6 +2089,7 @@
             <w:tcW w:w="1271" w:type="dxa"/>
           </w:tcPr>
           <w:p>
+            <w:proofErr w:type="spellStart"/>
             <w:r>
               <w:rPr>
                 <w:rFonts w:hint="eastAsia"/>
@@ -1785,6 +2099,7 @@
             <w:r>
               <w:t>setout</w:t>
             </w:r>
+            <w:proofErr w:type="spellEnd"/>
           </w:p>
         </w:tc>
         <w:tc>
@@ -1809,10 +2124,21 @@
               <w:rPr>
                 <w:rFonts w:hint="eastAsia"/>
               </w:rPr>
-              <w:t>把当前步数设置成m</w:t>
-            </w:r>
-            <w:r>
-              <w:t>pp 100</w:t>
+              <w:t>把当前步数设置成</w:t>
+            </w:r>
+            <w:proofErr w:type="spellStart"/>
+            <w:r>
+              <w:rPr>
+                <w:rFonts w:hint="eastAsia"/>
+              </w:rPr>
+              <w:t>m</w:t>
+            </w:r>
+            <w:r>
+              <w:t>pp</w:t>
+            </w:r>
+            <w:proofErr w:type="spellEnd"/>
+            <w:r>
+              <w:t xml:space="preserve"> 100</w:t>
             </w:r>
             <w:r>
               <w:rPr>
@@ -1876,6 +2202,7 @@
             <w:tcW w:w="1271" w:type="dxa"/>
           </w:tcPr>
           <w:p>
+            <w:proofErr w:type="spellStart"/>
             <w:r>
               <w:rPr>
                 <w:rFonts w:hint="eastAsia"/>
@@ -1885,6 +2212,7 @@
             <w:r>
               <w:t>load</w:t>
             </w:r>
+            <w:proofErr w:type="spellEnd"/>
           </w:p>
         </w:tc>
         <w:tc>
@@ -2006,8 +2334,13 @@
               </w:rPr>
               <w:t>S有没有正常工作，如果看到日志里有</w:t>
             </w:r>
-            <w:r>
-              <w:t>WiFi returns OK</w:t>
+            <w:proofErr w:type="spellStart"/>
+            <w:r>
+              <w:t>WiFi</w:t>
+            </w:r>
+            <w:proofErr w:type="spellEnd"/>
+            <w:r>
+              <w:t xml:space="preserve"> returns OK</w:t>
             </w:r>
             <w:r>
               <w:rPr>
@@ -2024,6 +2357,7 @@
             <w:tcW w:w="1271" w:type="dxa"/>
           </w:tcPr>
           <w:p>
+            <w:proofErr w:type="spellStart"/>
             <w:r>
               <w:rPr>
                 <w:rFonts w:hint="eastAsia"/>
@@ -2033,6 +2367,7 @@
             <w:r>
               <w:t>auto</w:t>
             </w:r>
+            <w:proofErr w:type="spellEnd"/>
           </w:p>
         </w:tc>
         <w:tc>
@@ -2069,11 +2404,19 @@
               <w:rPr>
                 <w:rFonts w:hint="eastAsia"/>
               </w:rPr>
-              <w:t>操作连接热点连接TCP服务器，如果c</w:t>
+              <w:t>操作连接热点连接TCP服务器，如果</w:t>
+            </w:r>
+            <w:proofErr w:type="spellStart"/>
+            <w:r>
+              <w:rPr>
+                <w:rFonts w:hint="eastAsia"/>
+              </w:rPr>
+              <w:t>c</w:t>
             </w:r>
             <w:r>
               <w:t>onfig.h</w:t>
             </w:r>
+            <w:proofErr w:type="spellEnd"/>
             <w:r>
               <w:rPr>
                 <w:rFonts w:hint="eastAsia"/>
@@ -2089,9 +2432,11 @@
             <w:tcW w:w="1271" w:type="dxa"/>
           </w:tcPr>
           <w:p>
+            <w:proofErr w:type="spellStart"/>
             <w:r>
               <w:t>wjoin</w:t>
             </w:r>
+            <w:proofErr w:type="spellEnd"/>
           </w:p>
         </w:tc>
         <w:tc>
@@ -2116,17 +2461,53 @@
               <w:rPr>
                 <w:rFonts w:hint="eastAsia"/>
               </w:rPr>
-              <w:t>根据设置里的SSID和密码连接WiFi热点</w:t>
-            </w:r>
-            <w:r>
-              <w:rPr>
-                <w:rFonts w:hint="eastAsia"/>
-              </w:rPr>
-              <w:t>，建议直接使用w</w:t>
+              <w:t>根据</w:t>
+            </w:r>
+            <w:proofErr w:type="gramStart"/>
+            <w:r>
+              <w:rPr>
+                <w:rFonts w:hint="eastAsia"/>
+              </w:rPr>
+              <w:t>设置里</w:t>
+            </w:r>
+            <w:proofErr w:type="gramEnd"/>
+            <w:r>
+              <w:rPr>
+                <w:rFonts w:hint="eastAsia"/>
+              </w:rPr>
+              <w:t>的SSID和密码连接</w:t>
+            </w:r>
+            <w:proofErr w:type="spellStart"/>
+            <w:r>
+              <w:rPr>
+                <w:rFonts w:hint="eastAsia"/>
+              </w:rPr>
+              <w:t>WiFi</w:t>
+            </w:r>
+            <w:proofErr w:type="spellEnd"/>
+            <w:r>
+              <w:rPr>
+                <w:rFonts w:hint="eastAsia"/>
+              </w:rPr>
+              <w:t>热点</w:t>
+            </w:r>
+            <w:r>
+              <w:rPr>
+                <w:rFonts w:hint="eastAsia"/>
+              </w:rPr>
+              <w:t>，建议直接使用</w:t>
+            </w:r>
+            <w:proofErr w:type="spellStart"/>
+            <w:r>
+              <w:rPr>
+                <w:rFonts w:hint="eastAsia"/>
+              </w:rPr>
+              <w:t>w</w:t>
             </w:r>
             <w:r>
               <w:t>auto</w:t>
             </w:r>
+            <w:proofErr w:type="spellEnd"/>
             <w:r>
               <w:rPr>
                 <w:rFonts w:hint="eastAsia"/>
@@ -2142,6 +2523,7 @@
             <w:tcW w:w="1271" w:type="dxa"/>
           </w:tcPr>
           <w:p>
+            <w:proofErr w:type="spellStart"/>
             <w:r>
               <w:rPr>
                 <w:rFonts w:hint="eastAsia"/>
@@ -2151,6 +2533,7 @@
             <w:r>
               <w:t>leave</w:t>
             </w:r>
+            <w:proofErr w:type="spellEnd"/>
           </w:p>
         </w:tc>
         <w:tc>
@@ -2175,7 +2558,21 @@
               <w:rPr>
                 <w:rFonts w:hint="eastAsia"/>
               </w:rPr>
-              <w:t>断开WiFi连接。</w:t>
+              <w:t>断开</w:t>
+            </w:r>
+            <w:proofErr w:type="spellStart"/>
+            <w:r>
+              <w:rPr>
+                <w:rFonts w:hint="eastAsia"/>
+              </w:rPr>
+              <w:t>WiFi</w:t>
+            </w:r>
+            <w:proofErr w:type="spellEnd"/>
+            <w:r>
+              <w:rPr>
+                <w:rFonts w:hint="eastAsia"/>
+              </w:rPr>
+              <w:t>连接。</w:t>
             </w:r>
           </w:p>
         </w:tc>
@@ -2186,6 +2583,7 @@
             <w:tcW w:w="1271" w:type="dxa"/>
           </w:tcPr>
           <w:p>
+            <w:proofErr w:type="spellStart"/>
             <w:r>
               <w:rPr>
                 <w:rFonts w:hint="eastAsia"/>
@@ -2195,6 +2593,7 @@
             <w:r>
               <w:t>tcp</w:t>
             </w:r>
+            <w:proofErr w:type="spellEnd"/>
           </w:p>
         </w:tc>
         <w:tc>
@@ -2219,11 +2618,33 @@
               <w:rPr>
                 <w:rFonts w:hint="eastAsia"/>
               </w:rPr>
-              <w:t>根据设置里的IP和Port连接TCP服务器，建议直接使用w</w:t>
+              <w:t>根据</w:t>
+            </w:r>
+            <w:proofErr w:type="gramStart"/>
+            <w:r>
+              <w:rPr>
+                <w:rFonts w:hint="eastAsia"/>
+              </w:rPr>
+              <w:t>设置里</w:t>
+            </w:r>
+            <w:proofErr w:type="gramEnd"/>
+            <w:r>
+              <w:rPr>
+                <w:rFonts w:hint="eastAsia"/>
+              </w:rPr>
+              <w:t>的IP和Port连接TCP服务器，建议直接使用</w:t>
+            </w:r>
+            <w:proofErr w:type="spellStart"/>
+            <w:r>
+              <w:rPr>
+                <w:rFonts w:hint="eastAsia"/>
+              </w:rPr>
+              <w:t>w</w:t>
             </w:r>
             <w:r>
               <w:t>auto</w:t>
             </w:r>
+            <w:proofErr w:type="spellEnd"/>
             <w:r>
               <w:rPr>
                 <w:rFonts w:hint="eastAsia"/>
@@ -2239,6 +2660,7 @@
             <w:tcW w:w="1271" w:type="dxa"/>
           </w:tcPr>
           <w:p>
+            <w:proofErr w:type="spellStart"/>
             <w:r>
               <w:rPr>
                 <w:rFonts w:hint="eastAsia"/>
@@ -2249,6 +2671,7 @@
             <w:r>
               <w:t>drop</w:t>
             </w:r>
+            <w:proofErr w:type="spellEnd"/>
           </w:p>
         </w:tc>
         <w:tc>
@@ -2293,6 +2716,7 @@
             <w:tcW w:w="1271" w:type="dxa"/>
           </w:tcPr>
           <w:p>
+            <w:proofErr w:type="spellStart"/>
             <w:r>
               <w:rPr>
                 <w:rFonts w:hint="eastAsia"/>
@@ -2302,6 +2726,7 @@
             <w:r>
               <w:t>setap</w:t>
             </w:r>
+            <w:proofErr w:type="spellEnd"/>
           </w:p>
         </w:tc>
         <w:tc>
@@ -2315,8 +2740,13 @@
               </w:rPr>
               <w:t>&lt;</w:t>
             </w:r>
-            <w:r>
-              <w:t>ssid&gt; &lt;pwd&gt;</w:t>
+            <w:proofErr w:type="spellStart"/>
+            <w:r>
+              <w:t>ssid</w:t>
+            </w:r>
+            <w:proofErr w:type="spellEnd"/>
+            <w:r>
+              <w:t>&gt; &lt;pwd&gt;</w:t>
             </w:r>
           </w:p>
         </w:tc>
@@ -2329,7 +2759,21 @@
               <w:rPr>
                 <w:rFonts w:hint="eastAsia"/>
               </w:rPr>
-              <w:t>设置WiFi热点的名称和密码，SSID不能包含空格，参数不能使用引号包裹。设置内容会写入Flash保存。</w:t>
+              <w:t>设置</w:t>
+            </w:r>
+            <w:proofErr w:type="spellStart"/>
+            <w:r>
+              <w:rPr>
+                <w:rFonts w:hint="eastAsia"/>
+              </w:rPr>
+              <w:t>WiFi</w:t>
+            </w:r>
+            <w:proofErr w:type="spellEnd"/>
+            <w:r>
+              <w:rPr>
+                <w:rFonts w:hint="eastAsia"/>
+              </w:rPr>
+              <w:t>热点的名称和密码，SSID不能包含空格，参数不能使用引号包裹。设置内容会写入Flash保存。</w:t>
             </w:r>
           </w:p>
         </w:tc>
@@ -2340,6 +2784,7 @@
             <w:tcW w:w="1271" w:type="dxa"/>
           </w:tcPr>
           <w:p>
+            <w:proofErr w:type="spellStart"/>
             <w:r>
               <w:rPr>
                 <w:rFonts w:hint="eastAsia"/>
@@ -2349,6 +2794,7 @@
             <w:r>
               <w:t>settcp</w:t>
             </w:r>
+            <w:proofErr w:type="spellEnd"/>
           </w:p>
         </w:tc>
         <w:tc>
@@ -2362,8 +2808,13 @@
               </w:rPr>
               <w:t>&lt;</w:t>
             </w:r>
-            <w:r>
-              <w:t>ip&gt; &lt;port&gt;</w:t>
+            <w:proofErr w:type="spellStart"/>
+            <w:r>
+              <w:t>ip</w:t>
+            </w:r>
+            <w:proofErr w:type="spellEnd"/>
+            <w:r>
+              <w:t>&gt; &lt;port&gt;</w:t>
             </w:r>
           </w:p>
         </w:tc>
@@ -2449,6 +2900,7 @@
             <w:tcW w:w="1271" w:type="dxa"/>
           </w:tcPr>
           <w:p>
+            <w:proofErr w:type="spellStart"/>
             <w:r>
               <w:rPr>
                 <w:rFonts w:hint="eastAsia"/>
@@ -2458,6 +2910,7 @@
             <w:r>
               <w:t>edgrad</w:t>
             </w:r>
+            <w:proofErr w:type="spellEnd"/>
           </w:p>
         </w:tc>
         <w:tc>
@@ -2476,8 +2929,13 @@
               </w:rPr>
               <w:t>&lt;</w:t>
             </w:r>
-            <w:r>
-              <w:t>ms&gt;</w:t>
+            <w:proofErr w:type="spellStart"/>
+            <w:r>
+              <w:t>ms</w:t>
+            </w:r>
+            <w:proofErr w:type="spellEnd"/>
+            <w:r>
+              <w:t>&gt;</w:t>
             </w:r>
           </w:p>
         </w:tc>
@@ -2528,12 +2986,14 @@
             <w:tcW w:w="1271" w:type="dxa"/>
           </w:tcPr>
           <w:p>
+            <w:proofErr w:type="spellStart"/>
             <w:r>
               <w:rPr>
                 <w:rFonts w:hint="eastAsia"/>
               </w:rPr>
               <w:t>sid</w:t>
             </w:r>
+            <w:proofErr w:type="spellEnd"/>
           </w:p>
         </w:tc>
         <w:tc>
@@ -2558,11 +3018,19 @@
               <w:rPr>
                 <w:rFonts w:hint="eastAsia"/>
               </w:rPr>
-              <w:t>报告自己的编号，会在W</w:t>
+              <w:t>报告自己的编号，会在</w:t>
+            </w:r>
+            <w:proofErr w:type="spellStart"/>
+            <w:r>
+              <w:rPr>
+                <w:rFonts w:hint="eastAsia"/>
+              </w:rPr>
+              <w:t>W</w:t>
             </w:r>
             <w:r>
               <w:t>iFi</w:t>
             </w:r>
+            <w:proofErr w:type="spellEnd"/>
             <w:r>
               <w:rPr>
                 <w:rFonts w:hint="eastAsia"/>
@@ -2578,8 +3046,13 @@
               </w:rPr>
               <w:t>上面输出一行反馈，&lt;</w:t>
             </w:r>
-            <w:r>
-              <w:t>machine_id&gt;</w:t>
+            <w:proofErr w:type="spellStart"/>
+            <w:r>
+              <w:t>machine_id</w:t>
+            </w:r>
+            <w:proofErr w:type="spellEnd"/>
+            <w:r>
+              <w:t>&gt;</w:t>
             </w:r>
             <w:r>
               <w:rPr>
@@ -2594,7 +3067,21 @@
               <w:rPr>
                 <w:rFonts w:hint="eastAsia"/>
               </w:rPr>
-              <w:t>&gt;”。在WiFi上它和&lt;</w:t>
+              <w:t>&gt;”。在</w:t>
+            </w:r>
+            <w:proofErr w:type="spellStart"/>
+            <w:r>
+              <w:rPr>
+                <w:rFonts w:hint="eastAsia"/>
+              </w:rPr>
+              <w:t>WiFi</w:t>
+            </w:r>
+            <w:proofErr w:type="spellEnd"/>
+            <w:r>
+              <w:rPr>
+                <w:rFonts w:hint="eastAsia"/>
+              </w:rPr>
+              <w:t>上它和&lt;</w:t>
             </w:r>
             <w:r>
               <w:t>OK&gt;</w:t>
@@ -2604,6 +3091,61 @@
                 <w:rFonts w:hint="eastAsia"/>
               </w:rPr>
               <w:t>会分开在两个TCP包里。</w:t>
+            </w:r>
+          </w:p>
+        </w:tc>
+      </w:tr>
+      <w:tr>
+        <w:tc>
+          <w:tcPr>
+            <w:tcW w:w="1271" w:type="dxa"/>
+          </w:tcPr>
+          <w:p>
+            <w:pPr>
+              <w:rPr>
+                <w:rFonts w:hint="eastAsia"/>
+              </w:rPr>
+            </w:pPr>
+            <w:proofErr w:type="spellStart"/>
+            <w:r>
+              <w:t>chipreset</w:t>
+            </w:r>
+            <w:proofErr w:type="spellEnd"/>
+          </w:p>
+        </w:tc>
+        <w:tc>
+          <w:tcPr>
+            <w:tcW w:w="1843" w:type="dxa"/>
+          </w:tcPr>
+          <w:p>
+            <w:pPr>
+              <w:rPr>
+                <w:rFonts w:hint="eastAsia"/>
+              </w:rPr>
+            </w:pPr>
+            <w:r>
+              <w:rPr>
+                <w:rFonts w:hint="eastAsia"/>
+              </w:rPr>
+              <w:t>无</w:t>
+            </w:r>
+          </w:p>
+        </w:tc>
+        <w:tc>
+          <w:tcPr>
+            <w:tcW w:w="5182" w:type="dxa"/>
+          </w:tcPr>
+          <w:p>
+            <w:pPr>
+              <w:rPr>
+                <w:rFonts w:hint="eastAsia"/>
+              </w:rPr>
+            </w:pPr>
+            <w:r>
+              <w:rPr>
+                <w:rFonts w:hint="eastAsia"/>
+              </w:rPr>
+              <w:t>在1秒后重启芯片。1秒钟是为了回复消息。</w:t>
             </w:r>
           </w:p>
         </w:tc>
@@ -2638,6 +3180,7 @@
         <w:spacing w:after="0" w:line="240" w:lineRule="auto"/>
         <w:ind w:firstLineChars="0"/>
       </w:pPr>
+      <w:proofErr w:type="spellStart"/>
       <w:r>
         <w:rPr>
           <w:rFonts w:hint="eastAsia"/>
@@ -2645,7 +3188,11 @@
         <w:t>m</w:t>
       </w:r>
       <w:r>
-        <w:t xml:space="preserve">r 1 10 </w:t>
+        <w:t>r</w:t>
+      </w:r>
+      <w:proofErr w:type="spellEnd"/>
+      <w:r>
+        <w:t xml:space="preserve"> 1 10 </w:t>
       </w:r>
       <w:r>
         <w:rPr>
@@ -2674,12 +3221,14 @@
         <w:spacing w:after="0" w:line="240" w:lineRule="auto"/>
         <w:ind w:firstLineChars="0"/>
       </w:pPr>
+      <w:proofErr w:type="spellStart"/>
       <w:r>
         <w:rPr>
           <w:rFonts w:hint="eastAsia"/>
         </w:rPr>
         <w:t>ms</w:t>
       </w:r>
+      <w:proofErr w:type="spellEnd"/>
       <w:r>
         <w:t xml:space="preserve"> </w:t>
       </w:r>
@@ -2701,8 +3250,13 @@
         <w:spacing w:after="0" w:line="240" w:lineRule="auto"/>
         <w:ind w:firstLineChars="0"/>
       </w:pPr>
-      <w:r>
-        <w:t xml:space="preserve">mpp &lt;0~100&gt; </w:t>
+      <w:proofErr w:type="spellStart"/>
+      <w:r>
+        <w:t>mpp</w:t>
+      </w:r>
+      <w:proofErr w:type="spellEnd"/>
+      <w:r>
+        <w:t xml:space="preserve"> &lt;0~100&gt; </w:t>
       </w:r>
       <w:r>
         <w:rPr>
@@ -2764,12 +3318,14 @@
         </w:rPr>
         <w:t>解压之后得到源代码</w:t>
       </w:r>
+      <w:proofErr w:type="spellStart"/>
       <w:r>
         <w:rPr>
           <w:rFonts w:hint="eastAsia"/>
         </w:rPr>
         <w:t>VEMotor</w:t>
       </w:r>
+      <w:proofErr w:type="spellEnd"/>
       <w:r>
         <w:rPr>
           <w:rFonts w:hint="eastAsia"/>
@@ -2953,12 +3509,14 @@
         </w:rPr>
         <w:t>名叫</w:t>
       </w:r>
+      <w:proofErr w:type="spellStart"/>
       <w:r>
         <w:rPr>
           <w:rFonts w:hint="eastAsia"/>
         </w:rPr>
         <w:t>VEMotor</w:t>
       </w:r>
+      <w:proofErr w:type="spellEnd"/>
       <w:r>
         <w:rPr>
           <w:rFonts w:hint="eastAsia"/>
@@ -3136,7 +3694,21 @@
         <w:rPr>
           <w:rFonts w:hint="eastAsia"/>
         </w:rPr>
-        <w:t>点击Next，在下一个窗口里面选择刚刚解压出来的文件夹，名叫VEMotor。</w:t>
+        <w:t>点击Next，在下一个窗口里面选择刚刚解压出来的文件夹，名叫</w:t>
+      </w:r>
+      <w:proofErr w:type="spellStart"/>
+      <w:r>
+        <w:rPr>
+          <w:rFonts w:hint="eastAsia"/>
+        </w:rPr>
+        <w:t>VEMotor</w:t>
+      </w:r>
+      <w:proofErr w:type="spellEnd"/>
+      <w:r>
+        <w:rPr>
+          <w:rFonts w:hint="eastAsia"/>
+        </w:rPr>
+        <w:t>。</w:t>
       </w:r>
     </w:p>
     <w:p>
@@ -3298,6 +3870,7 @@
       <w:r>
         <w:t>rc/</w:t>
       </w:r>
+      <w:proofErr w:type="spellStart"/>
       <w:r>
         <w:rPr>
           <w:rFonts w:hint="eastAsia"/>
@@ -3307,15 +3880,24 @@
       <w:r>
         <w:t>onfig.c</w:t>
       </w:r>
-      <w:r>
-        <w:rPr>
-          <w:rFonts w:hint="eastAsia"/>
-        </w:rPr>
-        <w:t>（下面简称c</w:t>
+      <w:proofErr w:type="spellEnd"/>
+      <w:r>
+        <w:rPr>
+          <w:rFonts w:hint="eastAsia"/>
+        </w:rPr>
+        <w:t>（下面简称</w:t>
+      </w:r>
+      <w:proofErr w:type="spellStart"/>
+      <w:r>
+        <w:rPr>
+          <w:rFonts w:hint="eastAsia"/>
+        </w:rPr>
+        <w:t>c</w:t>
       </w:r>
       <w:r>
         <w:t>onfig.c</w:t>
       </w:r>
+      <w:proofErr w:type="spellEnd"/>
       <w:r>
         <w:rPr>
           <w:rFonts w:hint="eastAsia"/>
@@ -3331,6 +3913,7 @@
       <w:r>
         <w:t>nc/</w:t>
       </w:r>
+      <w:proofErr w:type="spellStart"/>
       <w:r>
         <w:rPr>
           <w:rFonts w:hint="eastAsia"/>
@@ -3340,15 +3923,24 @@
       <w:r>
         <w:t>onfig.h</w:t>
       </w:r>
-      <w:r>
-        <w:rPr>
-          <w:rFonts w:hint="eastAsia"/>
-        </w:rPr>
-        <w:t>（下面简称c</w:t>
+      <w:proofErr w:type="spellEnd"/>
+      <w:r>
+        <w:rPr>
+          <w:rFonts w:hint="eastAsia"/>
+        </w:rPr>
+        <w:t>（下面简称</w:t>
+      </w:r>
+      <w:proofErr w:type="spellStart"/>
+      <w:r>
+        <w:rPr>
+          <w:rFonts w:hint="eastAsia"/>
+        </w:rPr>
+        <w:t>c</w:t>
       </w:r>
       <w:r>
         <w:t>onfig.h</w:t>
       </w:r>
+      <w:proofErr w:type="spellEnd"/>
       <w:r>
         <w:rPr>
           <w:rFonts w:hint="eastAsia"/>
@@ -3359,7 +3951,35 @@
         <w:rPr>
           <w:rFonts w:hint="eastAsia"/>
         </w:rPr>
-        <w:t>里。配置包括是否启用WiFi，需要的WiFi用户名密码，连接的TCP服务器IP和端口等等。</w:t>
+        <w:t>里。配置包括是否启用</w:t>
+      </w:r>
+      <w:proofErr w:type="spellStart"/>
+      <w:r>
+        <w:rPr>
+          <w:rFonts w:hint="eastAsia"/>
+        </w:rPr>
+        <w:t>WiFi</w:t>
+      </w:r>
+      <w:proofErr w:type="spellEnd"/>
+      <w:r>
+        <w:rPr>
+          <w:rFonts w:hint="eastAsia"/>
+        </w:rPr>
+        <w:t>，需要的</w:t>
+      </w:r>
+      <w:proofErr w:type="spellStart"/>
+      <w:r>
+        <w:rPr>
+          <w:rFonts w:hint="eastAsia"/>
+        </w:rPr>
+        <w:t>WiFi</w:t>
+      </w:r>
+      <w:proofErr w:type="spellEnd"/>
+      <w:r>
+        <w:rPr>
+          <w:rFonts w:hint="eastAsia"/>
+        </w:rPr>
+        <w:t>用户名密码，连接的TCP服务器IP和端口等等。</w:t>
       </w:r>
     </w:p>
     <w:p>
@@ -3376,11 +3996,19 @@
         <w:rPr>
           <w:rFonts w:hint="eastAsia"/>
         </w:rPr>
-        <w:t>连接在一个CAN总线上的不同机器需要有不同的ID才能正常通信，ID的设置位置在c</w:t>
+        <w:t>连接在一个CAN总线上的不同机器需要有不同的ID才能正常通信，ID的设置位置在</w:t>
+      </w:r>
+      <w:proofErr w:type="spellStart"/>
+      <w:r>
+        <w:rPr>
+          <w:rFonts w:hint="eastAsia"/>
+        </w:rPr>
+        <w:t>c</w:t>
       </w:r>
       <w:r>
         <w:t>onfig.c</w:t>
       </w:r>
+      <w:proofErr w:type="spellEnd"/>
       <w:r>
         <w:rPr>
           <w:rFonts w:hint="eastAsia"/>
@@ -3583,7 +4211,27 @@
           <w:sz w:val="18"/>
           <w:szCs w:val="18"/>
         </w:rPr>
-        <w:t> machine_id = </w:t>
+        <w:t> </w:t>
+      </w:r>
+      <w:proofErr w:type="spellStart"/>
+      <w:r>
+        <w:rPr>
+          <w:rFonts w:ascii="Consolas" w:eastAsia="宋体" w:hAnsi="Consolas" w:cs="宋体"/>
+          <w:color w:val="000000"/>
+          <w:sz w:val="18"/>
+          <w:szCs w:val="18"/>
+        </w:rPr>
+        <w:t>machine_id</w:t>
+      </w:r>
+      <w:proofErr w:type="spellEnd"/>
+      <w:r>
+        <w:rPr>
+          <w:rFonts w:ascii="Consolas" w:eastAsia="宋体" w:hAnsi="Consolas" w:cs="宋体"/>
+          <w:color w:val="000000"/>
+          <w:sz w:val="18"/>
+          <w:szCs w:val="18"/>
+        </w:rPr>
+        <w:t> = </w:t>
       </w:r>
       <w:r>
         <w:rPr>
@@ -3626,15 +4274,45 @@
         </w:rPr>
         <w:t>安装</w:t>
       </w:r>
-      <w:r>
-        <w:rPr>
-          <w:rFonts w:hint="eastAsia"/>
-        </w:rPr>
-        <w:t>WiFi模块的板子禁用WiFi可以减少报错，在c</w:t>
+      <w:proofErr w:type="spellStart"/>
+      <w:r>
+        <w:rPr>
+          <w:rFonts w:hint="eastAsia"/>
+        </w:rPr>
+        <w:t>WiFi</w:t>
+      </w:r>
+      <w:proofErr w:type="spellEnd"/>
+      <w:r>
+        <w:rPr>
+          <w:rFonts w:hint="eastAsia"/>
+        </w:rPr>
+        <w:t>模块的板子禁用</w:t>
+      </w:r>
+      <w:proofErr w:type="spellStart"/>
+      <w:r>
+        <w:rPr>
+          <w:rFonts w:hint="eastAsia"/>
+        </w:rPr>
+        <w:t>WiFi</w:t>
+      </w:r>
+      <w:proofErr w:type="spellEnd"/>
+      <w:r>
+        <w:rPr>
+          <w:rFonts w:hint="eastAsia"/>
+        </w:rPr>
+        <w:t>可以减少报错，在</w:t>
+      </w:r>
+      <w:proofErr w:type="spellStart"/>
+      <w:r>
+        <w:rPr>
+          <w:rFonts w:hint="eastAsia"/>
+        </w:rPr>
+        <w:t>c</w:t>
       </w:r>
       <w:r>
         <w:t>onfig.h</w:t>
       </w:r>
+      <w:proofErr w:type="spellEnd"/>
       <w:r>
         <w:rPr>
           <w:rFonts w:hint="eastAsia"/>
@@ -3707,11 +4385,19 @@
         <w:rPr>
           <w:rFonts w:hint="eastAsia"/>
         </w:rPr>
-        <w:t>服务器，在c</w:t>
+        <w:t>服务器，在</w:t>
+      </w:r>
+      <w:proofErr w:type="spellStart"/>
+      <w:r>
+        <w:rPr>
+          <w:rFonts w:hint="eastAsia"/>
+        </w:rPr>
+        <w:t>c</w:t>
       </w:r>
       <w:r>
         <w:t>onfig.h</w:t>
       </w:r>
+      <w:proofErr w:type="spellEnd"/>
       <w:r>
         <w:rPr>
           <w:rFonts w:hint="eastAsia"/>
@@ -3781,6 +4467,7 @@
         </w:rPr>
         <w:t xml:space="preserve">为了正确定位，需要在初始化的时候让电机反转收回最内并校准步数，在 </w:t>
       </w:r>
+      <w:proofErr w:type="spellStart"/>
       <w:r>
         <w:rPr>
           <w:rFonts w:ascii="新宋体" w:eastAsia="新宋体" w:cs="新宋体"/>
@@ -3788,7 +4475,17 @@
           <w:sz w:val="20"/>
           <w:szCs w:val="20"/>
         </w:rPr>
-        <w:t xml:space="preserve">config.h </w:t>
+        <w:t>config.h</w:t>
+      </w:r>
+      <w:proofErr w:type="spellEnd"/>
+      <w:r>
+        <w:rPr>
+          <w:rFonts w:ascii="新宋体" w:eastAsia="新宋体" w:cs="新宋体"/>
+          <w:color w:val="000000"/>
+          <w:sz w:val="20"/>
+          <w:szCs w:val="20"/>
+        </w:rPr>
+        <w:t xml:space="preserve"> </w:t>
       </w:r>
       <w:r>
         <w:rPr>
@@ -3849,12 +4546,14 @@
           <w:szCs w:val="20"/>
         </w:rPr>
       </w:pPr>
+      <w:proofErr w:type="spellStart"/>
       <w:r>
         <w:rPr>
           <w:rFonts w:hint="eastAsia"/>
         </w:rPr>
         <w:t>WiFi</w:t>
       </w:r>
+      <w:proofErr w:type="spellEnd"/>
       <w:r>
         <w:rPr>
           <w:rFonts w:hint="eastAsia"/>
@@ -3877,11 +4576,19 @@
         <w:rPr>
           <w:rFonts w:hint="eastAsia"/>
         </w:rPr>
-        <w:t>确认连接情况，这个在c</w:t>
+        <w:t>确认连接情况，这个在</w:t>
+      </w:r>
+      <w:proofErr w:type="spellStart"/>
+      <w:r>
+        <w:rPr>
+          <w:rFonts w:hint="eastAsia"/>
+        </w:rPr>
+        <w:t>c</w:t>
       </w:r>
       <w:r>
         <w:t>onfig.h</w:t>
       </w:r>
+      <w:proofErr w:type="spellEnd"/>
       <w:r>
         <w:rPr>
           <w:rFonts w:hint="eastAsia"/>
@@ -3938,15 +4645,31 @@
         <w:ind w:firstLineChars="0"/>
         <w:jc w:val="left"/>
       </w:pPr>
-      <w:r>
-        <w:rPr>
-          <w:rFonts w:hint="eastAsia"/>
-        </w:rPr>
-        <w:t>WiFi的用户名密码，以及TCP服务器的地址和端口对应c</w:t>
+      <w:proofErr w:type="spellStart"/>
+      <w:r>
+        <w:rPr>
+          <w:rFonts w:hint="eastAsia"/>
+        </w:rPr>
+        <w:t>WiFi</w:t>
+      </w:r>
+      <w:proofErr w:type="spellEnd"/>
+      <w:r>
+        <w:rPr>
+          <w:rFonts w:hint="eastAsia"/>
+        </w:rPr>
+        <w:t>的用户名密码，以及TCP服务器的地址和端口对应</w:t>
+      </w:r>
+      <w:proofErr w:type="spellStart"/>
+      <w:r>
+        <w:rPr>
+          <w:rFonts w:hint="eastAsia"/>
+        </w:rPr>
+        <w:t>c</w:t>
       </w:r>
       <w:r>
         <w:t>onfig.c</w:t>
       </w:r>
+      <w:proofErr w:type="spellEnd"/>
       <w:r>
         <w:rPr>
           <w:rFonts w:hint="eastAsia"/>
@@ -3984,7 +4707,47 @@
           <w:sz w:val="18"/>
           <w:szCs w:val="18"/>
         </w:rPr>
-        <w:t> wifi_conf_ssid[WIFI_STRSIZE] = </w:t>
+        <w:t> </w:t>
+      </w:r>
+      <w:proofErr w:type="spellStart"/>
+      <w:r>
+        <w:rPr>
+          <w:rFonts w:ascii="Consolas" w:eastAsia="宋体" w:hAnsi="Consolas" w:cs="宋体"/>
+          <w:color w:val="000000"/>
+          <w:sz w:val="18"/>
+          <w:szCs w:val="18"/>
+        </w:rPr>
+        <w:t>wifi_conf_</w:t>
+      </w:r>
+      <w:proofErr w:type="gramStart"/>
+      <w:r>
+        <w:rPr>
+          <w:rFonts w:ascii="Consolas" w:eastAsia="宋体" w:hAnsi="Consolas" w:cs="宋体"/>
+          <w:color w:val="000000"/>
+          <w:sz w:val="18"/>
+          <w:szCs w:val="18"/>
+        </w:rPr>
+        <w:t>ssid</w:t>
+      </w:r>
+      <w:proofErr w:type="spellEnd"/>
+      <w:r>
+        <w:rPr>
+          <w:rFonts w:ascii="Consolas" w:eastAsia="宋体" w:hAnsi="Consolas" w:cs="宋体"/>
+          <w:color w:val="000000"/>
+          <w:sz w:val="18"/>
+          <w:szCs w:val="18"/>
+        </w:rPr>
+        <w:t>[</w:t>
+      </w:r>
+      <w:proofErr w:type="gramEnd"/>
+      <w:r>
+        <w:rPr>
+          <w:rFonts w:ascii="Consolas" w:eastAsia="宋体" w:hAnsi="Consolas" w:cs="宋体"/>
+          <w:color w:val="000000"/>
+          <w:sz w:val="18"/>
+          <w:szCs w:val="18"/>
+        </w:rPr>
+        <w:t>WIFI_STRSIZE] = </w:t>
       </w:r>
       <w:r>
         <w:rPr>
@@ -3993,7 +4756,27 @@
           <w:sz w:val="18"/>
           <w:szCs w:val="18"/>
         </w:rPr>
-        <w:t>"ssid"</w:t>
+        <w:t>"</w:t>
+      </w:r>
+      <w:proofErr w:type="spellStart"/>
+      <w:r>
+        <w:rPr>
+          <w:rFonts w:ascii="Consolas" w:eastAsia="宋体" w:hAnsi="Consolas" w:cs="宋体"/>
+          <w:color w:val="A31515"/>
+          <w:sz w:val="18"/>
+          <w:szCs w:val="18"/>
+        </w:rPr>
+        <w:t>ssid</w:t>
+      </w:r>
+      <w:proofErr w:type="spellEnd"/>
+      <w:r>
+        <w:rPr>
+          <w:rFonts w:ascii="Consolas" w:eastAsia="宋体" w:hAnsi="Consolas" w:cs="宋体"/>
+          <w:color w:val="A31515"/>
+          <w:sz w:val="18"/>
+          <w:szCs w:val="18"/>
+        </w:rPr>
+        <w:t>"</w:t>
       </w:r>
       <w:r>
         <w:rPr>
@@ -4035,7 +4818,47 @@
           <w:sz w:val="18"/>
           <w:szCs w:val="18"/>
         </w:rPr>
-        <w:t> wifi_conf_pwd[WIFI_STRSIZE] = </w:t>
+        <w:t> </w:t>
+      </w:r>
+      <w:proofErr w:type="spellStart"/>
+      <w:r>
+        <w:rPr>
+          <w:rFonts w:ascii="Consolas" w:eastAsia="宋体" w:hAnsi="Consolas" w:cs="宋体"/>
+          <w:color w:val="000000"/>
+          <w:sz w:val="18"/>
+          <w:szCs w:val="18"/>
+        </w:rPr>
+        <w:t>wifi_conf_</w:t>
+      </w:r>
+      <w:proofErr w:type="gramStart"/>
+      <w:r>
+        <w:rPr>
+          <w:rFonts w:ascii="Consolas" w:eastAsia="宋体" w:hAnsi="Consolas" w:cs="宋体"/>
+          <w:color w:val="000000"/>
+          <w:sz w:val="18"/>
+          <w:szCs w:val="18"/>
+        </w:rPr>
+        <w:t>pwd</w:t>
+      </w:r>
+      <w:proofErr w:type="spellEnd"/>
+      <w:r>
+        <w:rPr>
+          <w:rFonts w:ascii="Consolas" w:eastAsia="宋体" w:hAnsi="Consolas" w:cs="宋体"/>
+          <w:color w:val="000000"/>
+          <w:sz w:val="18"/>
+          <w:szCs w:val="18"/>
+        </w:rPr>
+        <w:t>[</w:t>
+      </w:r>
+      <w:proofErr w:type="gramEnd"/>
+      <w:r>
+        <w:rPr>
+          <w:rFonts w:ascii="Consolas" w:eastAsia="宋体" w:hAnsi="Consolas" w:cs="宋体"/>
+          <w:color w:val="000000"/>
+          <w:sz w:val="18"/>
+          <w:szCs w:val="18"/>
+        </w:rPr>
+        <w:t>WIFI_STRSIZE] = </w:t>
       </w:r>
       <w:r>
         <w:rPr>
@@ -4086,7 +4909,47 @@
           <w:sz w:val="18"/>
           <w:szCs w:val="18"/>
         </w:rPr>
-        <w:t> wifi_conf_tcpip[WIFI_STRSIZE] = </w:t>
+        <w:t> </w:t>
+      </w:r>
+      <w:proofErr w:type="spellStart"/>
+      <w:r>
+        <w:rPr>
+          <w:rFonts w:ascii="Consolas" w:eastAsia="宋体" w:hAnsi="Consolas" w:cs="宋体"/>
+          <w:color w:val="000000"/>
+          <w:sz w:val="18"/>
+          <w:szCs w:val="18"/>
+        </w:rPr>
+        <w:t>wifi_conf_</w:t>
+      </w:r>
+      <w:proofErr w:type="gramStart"/>
+      <w:r>
+        <w:rPr>
+          <w:rFonts w:ascii="Consolas" w:eastAsia="宋体" w:hAnsi="Consolas" w:cs="宋体"/>
+          <w:color w:val="000000"/>
+          <w:sz w:val="18"/>
+          <w:szCs w:val="18"/>
+        </w:rPr>
+        <w:t>tcpip</w:t>
+      </w:r>
+      <w:proofErr w:type="spellEnd"/>
+      <w:r>
+        <w:rPr>
+          <w:rFonts w:ascii="Consolas" w:eastAsia="宋体" w:hAnsi="Consolas" w:cs="宋体"/>
+          <w:color w:val="000000"/>
+          <w:sz w:val="18"/>
+          <w:szCs w:val="18"/>
+        </w:rPr>
+        <w:t>[</w:t>
+      </w:r>
+      <w:proofErr w:type="gramEnd"/>
+      <w:r>
+        <w:rPr>
+          <w:rFonts w:ascii="Consolas" w:eastAsia="宋体" w:hAnsi="Consolas" w:cs="宋体"/>
+          <w:color w:val="000000"/>
+          <w:sz w:val="18"/>
+          <w:szCs w:val="18"/>
+        </w:rPr>
+        <w:t>WIFI_STRSIZE] = </w:t>
       </w:r>
       <w:r>
         <w:rPr>
@@ -4131,7 +4994,27 @@
           <w:sz w:val="18"/>
           <w:szCs w:val="18"/>
         </w:rPr>
-        <w:t> wifi_conf_tcpport = </w:t>
+        <w:t> </w:t>
+      </w:r>
+      <w:proofErr w:type="spellStart"/>
+      <w:r>
+        <w:rPr>
+          <w:rFonts w:ascii="Consolas" w:eastAsia="宋体" w:hAnsi="Consolas" w:cs="宋体"/>
+          <w:color w:val="000000"/>
+          <w:sz w:val="18"/>
+          <w:szCs w:val="18"/>
+        </w:rPr>
+        <w:t>wifi_conf_tcpport</w:t>
+      </w:r>
+      <w:proofErr w:type="spellEnd"/>
+      <w:r>
+        <w:rPr>
+          <w:rFonts w:ascii="Consolas" w:eastAsia="宋体" w:hAnsi="Consolas" w:cs="宋体"/>
+          <w:color w:val="000000"/>
+          <w:sz w:val="18"/>
+          <w:szCs w:val="18"/>
+        </w:rPr>
+        <w:t> = </w:t>
       </w:r>
       <w:r>
         <w:rPr>
@@ -4172,7 +5055,15 @@
         <w:t>电机按比例移动的命令</w:t>
       </w:r>
       <w:r>
-        <w:t xml:space="preserve"> mpp [0~100] </w:t>
+        <w:t xml:space="preserve"> </w:t>
+      </w:r>
+      <w:proofErr w:type="spellStart"/>
+      <w:r>
+        <w:t>mpp</w:t>
+      </w:r>
+      <w:proofErr w:type="spellEnd"/>
+      <w:r>
+        <w:t xml:space="preserve"> [0~100] </w:t>
       </w:r>
       <w:r>
         <w:rPr>
@@ -4211,7 +5102,27 @@
           <w:sz w:val="18"/>
           <w:szCs w:val="18"/>
         </w:rPr>
-        <w:t> lm_conf_limit_out = -</w:t>
+        <w:t> </w:t>
+      </w:r>
+      <w:proofErr w:type="spellStart"/>
+      <w:r>
+        <w:rPr>
+          <w:rFonts w:ascii="Consolas" w:eastAsia="宋体" w:hAnsi="Consolas" w:cs="宋体"/>
+          <w:color w:val="000000"/>
+          <w:sz w:val="18"/>
+          <w:szCs w:val="18"/>
+        </w:rPr>
+        <w:t>lm_conf_limit_out</w:t>
+      </w:r>
+      <w:proofErr w:type="spellEnd"/>
+      <w:r>
+        <w:rPr>
+          <w:rFonts w:ascii="Consolas" w:eastAsia="宋体" w:hAnsi="Consolas" w:cs="宋体"/>
+          <w:color w:val="000000"/>
+          <w:sz w:val="18"/>
+          <w:szCs w:val="18"/>
+        </w:rPr>
+        <w:t> = -</w:t>
       </w:r>
       <w:r>
         <w:rPr>
@@ -4262,7 +5173,27 @@
           <w:sz w:val="18"/>
           <w:szCs w:val="18"/>
         </w:rPr>
-        <w:t> lm_conf_limit_in = -</w:t>
+        <w:t> </w:t>
+      </w:r>
+      <w:proofErr w:type="spellStart"/>
+      <w:r>
+        <w:rPr>
+          <w:rFonts w:ascii="Consolas" w:eastAsia="宋体" w:hAnsi="Consolas" w:cs="宋体"/>
+          <w:color w:val="000000"/>
+          <w:sz w:val="18"/>
+          <w:szCs w:val="18"/>
+        </w:rPr>
+        <w:t>lm_conf_limit_in</w:t>
+      </w:r>
+      <w:proofErr w:type="spellEnd"/>
+      <w:r>
+        <w:rPr>
+          <w:rFonts w:ascii="Consolas" w:eastAsia="宋体" w:hAnsi="Consolas" w:cs="宋体"/>
+          <w:color w:val="000000"/>
+          <w:sz w:val="18"/>
+          <w:szCs w:val="18"/>
+        </w:rPr>
+        <w:t> = -</w:t>
       </w:r>
       <w:r>
         <w:rPr>
@@ -4329,6 +5260,7 @@
         </w:rPr>
         <w:t>，在</w:t>
       </w:r>
+      <w:proofErr w:type="spellStart"/>
       <w:r>
         <w:rPr>
           <w:rFonts w:hint="eastAsia"/>
@@ -4342,7 +5274,14 @@
         <w:rPr>
           <w:rFonts w:hint="eastAsia"/>
         </w:rPr>
-        <w:t>c里面：</w:t>
+        <w:t>c</w:t>
+      </w:r>
+      <w:proofErr w:type="spellEnd"/>
+      <w:r>
+        <w:rPr>
+          <w:rFonts w:hint="eastAsia"/>
+        </w:rPr>
+        <w:t>里面：</w:t>
       </w:r>
     </w:p>
     <w:p>
@@ -4408,7 +5347,27 @@
           <w:sz w:val="18"/>
           <w:szCs w:val="18"/>
         </w:rPr>
-        <w:t> lm_cycle_out = -</w:t>
+        <w:t> </w:t>
+      </w:r>
+      <w:proofErr w:type="spellStart"/>
+      <w:r>
+        <w:rPr>
+          <w:rFonts w:ascii="Consolas" w:eastAsia="宋体" w:hAnsi="Consolas" w:cs="宋体"/>
+          <w:color w:val="000000"/>
+          <w:sz w:val="18"/>
+          <w:szCs w:val="18"/>
+        </w:rPr>
+        <w:t>lm_cycle_out</w:t>
+      </w:r>
+      <w:proofErr w:type="spellEnd"/>
+      <w:r>
+        <w:rPr>
+          <w:rFonts w:ascii="Consolas" w:eastAsia="宋体" w:hAnsi="Consolas" w:cs="宋体"/>
+          <w:color w:val="000000"/>
+          <w:sz w:val="18"/>
+          <w:szCs w:val="18"/>
+        </w:rPr>
+        <w:t> = -</w:t>
       </w:r>
       <w:r>
         <w:rPr>
@@ -4459,7 +5418,27 @@
           <w:sz w:val="18"/>
           <w:szCs w:val="18"/>
         </w:rPr>
-        <w:t> lm_cycle_in = -</w:t>
+        <w:t> </w:t>
+      </w:r>
+      <w:proofErr w:type="spellStart"/>
+      <w:r>
+        <w:rPr>
+          <w:rFonts w:ascii="Consolas" w:eastAsia="宋体" w:hAnsi="Consolas" w:cs="宋体"/>
+          <w:color w:val="000000"/>
+          <w:sz w:val="18"/>
+          <w:szCs w:val="18"/>
+        </w:rPr>
+        <w:t>lm_cycle_in</w:t>
+      </w:r>
+      <w:proofErr w:type="spellEnd"/>
+      <w:r>
+        <w:rPr>
+          <w:rFonts w:ascii="Consolas" w:eastAsia="宋体" w:hAnsi="Consolas" w:cs="宋体"/>
+          <w:color w:val="000000"/>
+          <w:sz w:val="18"/>
+          <w:szCs w:val="18"/>
+        </w:rPr>
+        <w:t> = -</w:t>
       </w:r>
       <w:r>
         <w:rPr>
@@ -4510,7 +5489,27 @@
           <w:sz w:val="18"/>
           <w:szCs w:val="18"/>
         </w:rPr>
-        <w:t>的时候只有跑完一整个测试循环，电机在最里面的位置才会暂停一会儿，</w:t>
+        <w:t>的时候只有跑完</w:t>
+      </w:r>
+      <w:proofErr w:type="gramStart"/>
+      <w:r>
+        <w:rPr>
+          <w:rFonts w:ascii="Consolas" w:eastAsia="宋体" w:hAnsi="Consolas" w:cs="宋体"/>
+          <w:color w:val="008000"/>
+          <w:sz w:val="18"/>
+          <w:szCs w:val="18"/>
+        </w:rPr>
+        <w:t>一</w:t>
+      </w:r>
+      <w:proofErr w:type="gramEnd"/>
+      <w:r>
+        <w:rPr>
+          <w:rFonts w:ascii="Consolas" w:eastAsia="宋体" w:hAnsi="Consolas" w:cs="宋体"/>
+          <w:color w:val="008000"/>
+          <w:sz w:val="18"/>
+          <w:szCs w:val="18"/>
+        </w:rPr>
+        <w:t>整个测试循环，电机在最里面的位置才会暂停一会儿，</w:t>
       </w:r>
     </w:p>
     <w:p>
@@ -4577,7 +5576,27 @@
           <w:sz w:val="18"/>
           <w:szCs w:val="18"/>
         </w:rPr>
-        <w:t> lm_cycle_pause_at_full_cycle = </w:t>
+        <w:t> </w:t>
+      </w:r>
+      <w:proofErr w:type="spellStart"/>
+      <w:r>
+        <w:rPr>
+          <w:rFonts w:ascii="Consolas" w:eastAsia="宋体" w:hAnsi="Consolas" w:cs="宋体"/>
+          <w:color w:val="000000"/>
+          <w:sz w:val="18"/>
+          <w:szCs w:val="18"/>
+        </w:rPr>
+        <w:t>lm_cycle_pause_at_full_cycle</w:t>
+      </w:r>
+      <w:proofErr w:type="spellEnd"/>
+      <w:r>
+        <w:rPr>
+          <w:rFonts w:ascii="Consolas" w:eastAsia="宋体" w:hAnsi="Consolas" w:cs="宋体"/>
+          <w:color w:val="000000"/>
+          <w:sz w:val="18"/>
+          <w:szCs w:val="18"/>
+        </w:rPr>
+        <w:t> = </w:t>
       </w:r>
       <w:r>
         <w:rPr>
@@ -4628,7 +5647,27 @@
           <w:sz w:val="18"/>
           <w:szCs w:val="18"/>
         </w:rPr>
-        <w:t> lm_cycle_step_pause = </w:t>
+        <w:t> </w:t>
+      </w:r>
+      <w:proofErr w:type="spellStart"/>
+      <w:r>
+        <w:rPr>
+          <w:rFonts w:ascii="Consolas" w:eastAsia="宋体" w:hAnsi="Consolas" w:cs="宋体"/>
+          <w:color w:val="000000"/>
+          <w:sz w:val="18"/>
+          <w:szCs w:val="18"/>
+        </w:rPr>
+        <w:t>lm_cycle_step_pause</w:t>
+      </w:r>
+      <w:proofErr w:type="spellEnd"/>
+      <w:r>
+        <w:rPr>
+          <w:rFonts w:ascii="Consolas" w:eastAsia="宋体" w:hAnsi="Consolas" w:cs="宋体"/>
+          <w:color w:val="000000"/>
+          <w:sz w:val="18"/>
+          <w:szCs w:val="18"/>
+        </w:rPr>
+        <w:t> = </w:t>
       </w:r>
       <w:r>
         <w:rPr>
@@ -4675,7 +5714,21 @@
         <w:rPr>
           <w:rFonts w:hint="eastAsia"/>
         </w:rPr>
-        <w:t>，如果数值太小电机出力很少，容易被外界力量影响导致电机计步的位置错误</w:t>
+        <w:t>，如果数值太小电机出力很少，容易被外界力量影响导致</w:t>
+      </w:r>
+      <w:proofErr w:type="gramStart"/>
+      <w:r>
+        <w:rPr>
+          <w:rFonts w:hint="eastAsia"/>
+        </w:rPr>
+        <w:t>电机计步的</w:t>
+      </w:r>
+      <w:proofErr w:type="gramEnd"/>
+      <w:r>
+        <w:rPr>
+          <w:rFonts w:hint="eastAsia"/>
+        </w:rPr>
+        <w:t>位置错误</w:t>
       </w:r>
       <w:r>
         <w:rPr>
@@ -4690,8 +5743,21 @@
         <w:t xml:space="preserve">文件 </w:t>
       </w:r>
       <w:r>
-        <w:t>Lib/DSpin/dspin.c</w:t>
-      </w:r>
+        <w:t>Lib/</w:t>
+      </w:r>
+      <w:proofErr w:type="spellStart"/>
+      <w:r>
+        <w:t>DSpin</w:t>
+      </w:r>
+      <w:proofErr w:type="spellEnd"/>
+      <w:r>
+        <w:t>/</w:t>
+      </w:r>
+      <w:proofErr w:type="spellStart"/>
+      <w:r>
+        <w:t>dspin.c</w:t>
+      </w:r>
+      <w:proofErr w:type="spellEnd"/>
       <w:r>
         <w:rPr>
           <w:rFonts w:hint="eastAsia"/>
@@ -4869,15 +5935,57 @@
           <w:szCs w:val="18"/>
         </w:rPr>
       </w:pPr>
-      <w:r>
-        <w:rPr>
-          <w:rFonts w:ascii="Consolas" w:eastAsia="宋体" w:hAnsi="Consolas" w:cs="宋体"/>
-          <w:color w:val="000000"/>
-          <w:sz w:val="18"/>
-          <w:szCs w:val="18"/>
-        </w:rPr>
-        <w:t>dSPIN_RegsStruct.KVAL_HOLD = Kval_Perc_to_Par(</w:t>
-      </w:r>
+      <w:proofErr w:type="spellStart"/>
+      <w:r>
+        <w:rPr>
+          <w:rFonts w:ascii="Consolas" w:eastAsia="宋体" w:hAnsi="Consolas" w:cs="宋体"/>
+          <w:color w:val="000000"/>
+          <w:sz w:val="18"/>
+          <w:szCs w:val="18"/>
+        </w:rPr>
+        <w:t>dSPIN_RegsStruct.KVAL_HOLD</w:t>
+      </w:r>
+      <w:proofErr w:type="spellEnd"/>
+      <w:r>
+        <w:rPr>
+          <w:rFonts w:ascii="Consolas" w:eastAsia="宋体" w:hAnsi="Consolas" w:cs="宋体"/>
+          <w:color w:val="000000"/>
+          <w:sz w:val="18"/>
+          <w:szCs w:val="18"/>
+        </w:rPr>
+        <w:t> = </w:t>
+      </w:r>
+      <w:proofErr w:type="spellStart"/>
+      <w:r>
+        <w:rPr>
+          <w:rFonts w:ascii="Consolas" w:eastAsia="宋体" w:hAnsi="Consolas" w:cs="宋体"/>
+          <w:color w:val="000000"/>
+          <w:sz w:val="18"/>
+          <w:szCs w:val="18"/>
+        </w:rPr>
+        <w:t>Kval_Perc_to_</w:t>
+      </w:r>
+      <w:proofErr w:type="gramStart"/>
+      <w:r>
+        <w:rPr>
+          <w:rFonts w:ascii="Consolas" w:eastAsia="宋体" w:hAnsi="Consolas" w:cs="宋体"/>
+          <w:color w:val="000000"/>
+          <w:sz w:val="18"/>
+          <w:szCs w:val="18"/>
+        </w:rPr>
+        <w:t>Par</w:t>
+      </w:r>
+      <w:proofErr w:type="spellEnd"/>
+      <w:r>
+        <w:rPr>
+          <w:rFonts w:ascii="Consolas" w:eastAsia="宋体" w:hAnsi="Consolas" w:cs="宋体"/>
+          <w:color w:val="000000"/>
+          <w:sz w:val="18"/>
+          <w:szCs w:val="18"/>
+        </w:rPr>
+        <w:t>(</w:t>
+      </w:r>
+      <w:proofErr w:type="gramEnd"/>
       <w:r>
         <w:rPr>
           <w:rFonts w:ascii="Consolas" w:eastAsia="宋体" w:hAnsi="Consolas" w:cs="宋体"/>
@@ -5007,15 +6115,57 @@
           <w:szCs w:val="18"/>
         </w:rPr>
       </w:pPr>
-      <w:r>
-        <w:rPr>
-          <w:rFonts w:ascii="Consolas" w:eastAsia="宋体" w:hAnsi="Consolas" w:cs="宋体"/>
-          <w:color w:val="000000"/>
-          <w:sz w:val="18"/>
-          <w:szCs w:val="18"/>
-        </w:rPr>
-        <w:t>dSPIN_RegsStruct.KVAL_RUN = Kval_Perc_to_Par(</w:t>
-      </w:r>
+      <w:proofErr w:type="spellStart"/>
+      <w:r>
+        <w:rPr>
+          <w:rFonts w:ascii="Consolas" w:eastAsia="宋体" w:hAnsi="Consolas" w:cs="宋体"/>
+          <w:color w:val="000000"/>
+          <w:sz w:val="18"/>
+          <w:szCs w:val="18"/>
+        </w:rPr>
+        <w:t>dSPIN_RegsStruct.KVAL_RUN</w:t>
+      </w:r>
+      <w:proofErr w:type="spellEnd"/>
+      <w:r>
+        <w:rPr>
+          <w:rFonts w:ascii="Consolas" w:eastAsia="宋体" w:hAnsi="Consolas" w:cs="宋体"/>
+          <w:color w:val="000000"/>
+          <w:sz w:val="18"/>
+          <w:szCs w:val="18"/>
+        </w:rPr>
+        <w:t> = </w:t>
+      </w:r>
+      <w:proofErr w:type="spellStart"/>
+      <w:r>
+        <w:rPr>
+          <w:rFonts w:ascii="Consolas" w:eastAsia="宋体" w:hAnsi="Consolas" w:cs="宋体"/>
+          <w:color w:val="000000"/>
+          <w:sz w:val="18"/>
+          <w:szCs w:val="18"/>
+        </w:rPr>
+        <w:t>Kval_Perc_to_</w:t>
+      </w:r>
+      <w:proofErr w:type="gramStart"/>
+      <w:r>
+        <w:rPr>
+          <w:rFonts w:ascii="Consolas" w:eastAsia="宋体" w:hAnsi="Consolas" w:cs="宋体"/>
+          <w:color w:val="000000"/>
+          <w:sz w:val="18"/>
+          <w:szCs w:val="18"/>
+        </w:rPr>
+        <w:t>Par</w:t>
+      </w:r>
+      <w:proofErr w:type="spellEnd"/>
+      <w:r>
+        <w:rPr>
+          <w:rFonts w:ascii="Consolas" w:eastAsia="宋体" w:hAnsi="Consolas" w:cs="宋体"/>
+          <w:color w:val="000000"/>
+          <w:sz w:val="18"/>
+          <w:szCs w:val="18"/>
+        </w:rPr>
+        <w:t>(</w:t>
+      </w:r>
+      <w:proofErr w:type="gramEnd"/>
       <w:r>
         <w:rPr>
           <w:rFonts w:ascii="Consolas" w:eastAsia="宋体" w:hAnsi="Consolas" w:cs="宋体"/>
@@ -5154,15 +6304,57 @@
           <w:szCs w:val="18"/>
         </w:rPr>
       </w:pPr>
-      <w:r>
-        <w:rPr>
-          <w:rFonts w:ascii="Consolas" w:eastAsia="宋体" w:hAnsi="Consolas" w:cs="宋体"/>
-          <w:color w:val="000000"/>
-          <w:sz w:val="18"/>
-          <w:szCs w:val="18"/>
-        </w:rPr>
-        <w:t>dSPIN_RegsStruct.KVAL_ACC = Kval_Perc_to_Par(</w:t>
-      </w:r>
+      <w:proofErr w:type="spellStart"/>
+      <w:r>
+        <w:rPr>
+          <w:rFonts w:ascii="Consolas" w:eastAsia="宋体" w:hAnsi="Consolas" w:cs="宋体"/>
+          <w:color w:val="000000"/>
+          <w:sz w:val="18"/>
+          <w:szCs w:val="18"/>
+        </w:rPr>
+        <w:t>dSPIN_RegsStruct.KVAL_ACC</w:t>
+      </w:r>
+      <w:proofErr w:type="spellEnd"/>
+      <w:r>
+        <w:rPr>
+          <w:rFonts w:ascii="Consolas" w:eastAsia="宋体" w:hAnsi="Consolas" w:cs="宋体"/>
+          <w:color w:val="000000"/>
+          <w:sz w:val="18"/>
+          <w:szCs w:val="18"/>
+        </w:rPr>
+        <w:t> = </w:t>
+      </w:r>
+      <w:proofErr w:type="spellStart"/>
+      <w:r>
+        <w:rPr>
+          <w:rFonts w:ascii="Consolas" w:eastAsia="宋体" w:hAnsi="Consolas" w:cs="宋体"/>
+          <w:color w:val="000000"/>
+          <w:sz w:val="18"/>
+          <w:szCs w:val="18"/>
+        </w:rPr>
+        <w:t>Kval_Perc_to_</w:t>
+      </w:r>
+      <w:proofErr w:type="gramStart"/>
+      <w:r>
+        <w:rPr>
+          <w:rFonts w:ascii="Consolas" w:eastAsia="宋体" w:hAnsi="Consolas" w:cs="宋体"/>
+          <w:color w:val="000000"/>
+          <w:sz w:val="18"/>
+          <w:szCs w:val="18"/>
+        </w:rPr>
+        <w:t>Par</w:t>
+      </w:r>
+      <w:proofErr w:type="spellEnd"/>
+      <w:r>
+        <w:rPr>
+          <w:rFonts w:ascii="Consolas" w:eastAsia="宋体" w:hAnsi="Consolas" w:cs="宋体"/>
+          <w:color w:val="000000"/>
+          <w:sz w:val="18"/>
+          <w:szCs w:val="18"/>
+        </w:rPr>
+        <w:t>(</w:t>
+      </w:r>
+      <w:proofErr w:type="gramEnd"/>
       <w:r>
         <w:rPr>
           <w:rFonts w:ascii="Consolas" w:eastAsia="宋体" w:hAnsi="Consolas" w:cs="宋体"/>
@@ -5301,15 +6493,57 @@
           <w:szCs w:val="18"/>
         </w:rPr>
       </w:pPr>
-      <w:r>
-        <w:rPr>
-          <w:rFonts w:ascii="Consolas" w:eastAsia="宋体" w:hAnsi="Consolas" w:cs="宋体"/>
-          <w:color w:val="000000"/>
-          <w:sz w:val="18"/>
-          <w:szCs w:val="18"/>
-        </w:rPr>
-        <w:t>dSPIN_RegsStruct.KVAL_DEC = Kval_Perc_to_Par(</w:t>
-      </w:r>
+      <w:proofErr w:type="spellStart"/>
+      <w:r>
+        <w:rPr>
+          <w:rFonts w:ascii="Consolas" w:eastAsia="宋体" w:hAnsi="Consolas" w:cs="宋体"/>
+          <w:color w:val="000000"/>
+          <w:sz w:val="18"/>
+          <w:szCs w:val="18"/>
+        </w:rPr>
+        <w:t>dSPIN_RegsStruct.KVAL_DEC</w:t>
+      </w:r>
+      <w:proofErr w:type="spellEnd"/>
+      <w:r>
+        <w:rPr>
+          <w:rFonts w:ascii="Consolas" w:eastAsia="宋体" w:hAnsi="Consolas" w:cs="宋体"/>
+          <w:color w:val="000000"/>
+          <w:sz w:val="18"/>
+          <w:szCs w:val="18"/>
+        </w:rPr>
+        <w:t> = </w:t>
+      </w:r>
+      <w:proofErr w:type="spellStart"/>
+      <w:r>
+        <w:rPr>
+          <w:rFonts w:ascii="Consolas" w:eastAsia="宋体" w:hAnsi="Consolas" w:cs="宋体"/>
+          <w:color w:val="000000"/>
+          <w:sz w:val="18"/>
+          <w:szCs w:val="18"/>
+        </w:rPr>
+        <w:t>Kval_Perc_to_</w:t>
+      </w:r>
+      <w:proofErr w:type="gramStart"/>
+      <w:r>
+        <w:rPr>
+          <w:rFonts w:ascii="Consolas" w:eastAsia="宋体" w:hAnsi="Consolas" w:cs="宋体"/>
+          <w:color w:val="000000"/>
+          <w:sz w:val="18"/>
+          <w:szCs w:val="18"/>
+        </w:rPr>
+        <w:t>Par</w:t>
+      </w:r>
+      <w:proofErr w:type="spellEnd"/>
+      <w:r>
+        <w:rPr>
+          <w:rFonts w:ascii="Consolas" w:eastAsia="宋体" w:hAnsi="Consolas" w:cs="宋体"/>
+          <w:color w:val="000000"/>
+          <w:sz w:val="18"/>
+          <w:szCs w:val="18"/>
+        </w:rPr>
+        <w:t>(</w:t>
+      </w:r>
+      <w:proofErr w:type="gramEnd"/>
       <w:r>
         <w:rPr>
           <w:rFonts w:ascii="Consolas" w:eastAsia="宋体" w:hAnsi="Consolas" w:cs="宋体"/>
@@ -5339,6 +6573,7 @@
         <w:ind w:firstLineChars="0"/>
         <w:jc w:val="left"/>
       </w:pPr>
+      <w:proofErr w:type="spellStart"/>
       <w:r>
         <w:t>M</w:t>
       </w:r>
@@ -5348,18 +6583,40 @@
         </w:rPr>
         <w:t>p</w:t>
       </w:r>
-      <w:r>
-        <w:t>/mpp/mpr</w:t>
-      </w:r>
-      <w:r>
-        <w:rPr>
-          <w:rFonts w:hint="eastAsia"/>
-        </w:rPr>
-        <w:t>命令的速度相关设置在d</w:t>
+      <w:proofErr w:type="spellEnd"/>
+      <w:r>
+        <w:t>/</w:t>
+      </w:r>
+      <w:proofErr w:type="spellStart"/>
+      <w:r>
+        <w:t>mpp</w:t>
+      </w:r>
+      <w:proofErr w:type="spellEnd"/>
+      <w:r>
+        <w:t>/</w:t>
+      </w:r>
+      <w:proofErr w:type="spellStart"/>
+      <w:r>
+        <w:t>mpr</w:t>
+      </w:r>
+      <w:proofErr w:type="spellEnd"/>
+      <w:r>
+        <w:rPr>
+          <w:rFonts w:hint="eastAsia"/>
+        </w:rPr>
+        <w:t>命令的速度相关设置在</w:t>
+      </w:r>
+      <w:proofErr w:type="spellStart"/>
+      <w:r>
+        <w:rPr>
+          <w:rFonts w:hint="eastAsia"/>
+        </w:rPr>
+        <w:t>d</w:t>
       </w:r>
       <w:r>
         <w:t>spin.c</w:t>
       </w:r>
+      <w:proofErr w:type="spellEnd"/>
       <w:r>
         <w:rPr>
           <w:rFonts w:hint="eastAsia"/>
@@ -5477,15 +6734,57 @@
           <w:szCs w:val="18"/>
         </w:rPr>
       </w:pPr>
-      <w:r>
-        <w:rPr>
-          <w:rFonts w:ascii="Consolas" w:eastAsia="宋体" w:hAnsi="Consolas" w:cs="宋体"/>
-          <w:color w:val="000000"/>
-          <w:sz w:val="18"/>
-          <w:szCs w:val="18"/>
-        </w:rPr>
-        <w:t>dSPIN_RegsStruct.ACC = AccDec_Steps_to_Par(</w:t>
-      </w:r>
+      <w:proofErr w:type="spellStart"/>
+      <w:r>
+        <w:rPr>
+          <w:rFonts w:ascii="Consolas" w:eastAsia="宋体" w:hAnsi="Consolas" w:cs="宋体"/>
+          <w:color w:val="000000"/>
+          <w:sz w:val="18"/>
+          <w:szCs w:val="18"/>
+        </w:rPr>
+        <w:t>dSPIN_RegsStruct.ACC</w:t>
+      </w:r>
+      <w:proofErr w:type="spellEnd"/>
+      <w:r>
+        <w:rPr>
+          <w:rFonts w:ascii="Consolas" w:eastAsia="宋体" w:hAnsi="Consolas" w:cs="宋体"/>
+          <w:color w:val="000000"/>
+          <w:sz w:val="18"/>
+          <w:szCs w:val="18"/>
+        </w:rPr>
+        <w:t> = </w:t>
+      </w:r>
+      <w:proofErr w:type="spellStart"/>
+      <w:r>
+        <w:rPr>
+          <w:rFonts w:ascii="Consolas" w:eastAsia="宋体" w:hAnsi="Consolas" w:cs="宋体"/>
+          <w:color w:val="000000"/>
+          <w:sz w:val="18"/>
+          <w:szCs w:val="18"/>
+        </w:rPr>
+        <w:t>AccDec_Steps_to_</w:t>
+      </w:r>
+      <w:proofErr w:type="gramStart"/>
+      <w:r>
+        <w:rPr>
+          <w:rFonts w:ascii="Consolas" w:eastAsia="宋体" w:hAnsi="Consolas" w:cs="宋体"/>
+          <w:color w:val="000000"/>
+          <w:sz w:val="18"/>
+          <w:szCs w:val="18"/>
+        </w:rPr>
+        <w:t>Par</w:t>
+      </w:r>
+      <w:proofErr w:type="spellEnd"/>
+      <w:r>
+        <w:rPr>
+          <w:rFonts w:ascii="Consolas" w:eastAsia="宋体" w:hAnsi="Consolas" w:cs="宋体"/>
+          <w:color w:val="000000"/>
+          <w:sz w:val="18"/>
+          <w:szCs w:val="18"/>
+        </w:rPr>
+        <w:t>(</w:t>
+      </w:r>
+      <w:proofErr w:type="gramEnd"/>
       <w:r>
         <w:rPr>
           <w:rFonts w:ascii="Consolas" w:eastAsia="宋体" w:hAnsi="Consolas" w:cs="宋体" w:hint="eastAsia"/>
@@ -5624,15 +6923,57 @@
           <w:szCs w:val="18"/>
         </w:rPr>
       </w:pPr>
-      <w:r>
-        <w:rPr>
-          <w:rFonts w:ascii="Consolas" w:eastAsia="宋体" w:hAnsi="Consolas" w:cs="宋体"/>
-          <w:color w:val="000000"/>
-          <w:sz w:val="18"/>
-          <w:szCs w:val="18"/>
-        </w:rPr>
-        <w:t>dSPIN_RegsStruct.DEC = AccDec_Steps_to_Par(</w:t>
-      </w:r>
+      <w:proofErr w:type="spellStart"/>
+      <w:r>
+        <w:rPr>
+          <w:rFonts w:ascii="Consolas" w:eastAsia="宋体" w:hAnsi="Consolas" w:cs="宋体"/>
+          <w:color w:val="000000"/>
+          <w:sz w:val="18"/>
+          <w:szCs w:val="18"/>
+        </w:rPr>
+        <w:t>dSPIN_RegsStruct.DEC</w:t>
+      </w:r>
+      <w:proofErr w:type="spellEnd"/>
+      <w:r>
+        <w:rPr>
+          <w:rFonts w:ascii="Consolas" w:eastAsia="宋体" w:hAnsi="Consolas" w:cs="宋体"/>
+          <w:color w:val="000000"/>
+          <w:sz w:val="18"/>
+          <w:szCs w:val="18"/>
+        </w:rPr>
+        <w:t> = </w:t>
+      </w:r>
+      <w:proofErr w:type="spellStart"/>
+      <w:r>
+        <w:rPr>
+          <w:rFonts w:ascii="Consolas" w:eastAsia="宋体" w:hAnsi="Consolas" w:cs="宋体"/>
+          <w:color w:val="000000"/>
+          <w:sz w:val="18"/>
+          <w:szCs w:val="18"/>
+        </w:rPr>
+        <w:t>AccDec_Steps_to_</w:t>
+      </w:r>
+      <w:proofErr w:type="gramStart"/>
+      <w:r>
+        <w:rPr>
+          <w:rFonts w:ascii="Consolas" w:eastAsia="宋体" w:hAnsi="Consolas" w:cs="宋体"/>
+          <w:color w:val="000000"/>
+          <w:sz w:val="18"/>
+          <w:szCs w:val="18"/>
+        </w:rPr>
+        <w:t>Par</w:t>
+      </w:r>
+      <w:proofErr w:type="spellEnd"/>
+      <w:r>
+        <w:rPr>
+          <w:rFonts w:ascii="Consolas" w:eastAsia="宋体" w:hAnsi="Consolas" w:cs="宋体"/>
+          <w:color w:val="000000"/>
+          <w:sz w:val="18"/>
+          <w:szCs w:val="18"/>
+        </w:rPr>
+        <w:t>(</w:t>
+      </w:r>
+      <w:proofErr w:type="gramEnd"/>
       <w:r>
         <w:rPr>
           <w:rFonts w:ascii="Consolas" w:eastAsia="宋体" w:hAnsi="Consolas" w:cs="宋体" w:hint="eastAsia"/>
@@ -5816,15 +7157,57 @@
           <w:szCs w:val="18"/>
         </w:rPr>
       </w:pPr>
-      <w:r>
-        <w:rPr>
-          <w:rFonts w:ascii="Consolas" w:eastAsia="宋体" w:hAnsi="Consolas" w:cs="宋体"/>
-          <w:color w:val="000000"/>
-          <w:sz w:val="18"/>
-          <w:szCs w:val="18"/>
-        </w:rPr>
-        <w:t>dSPIN_RegsStruct.MAX_SPEED = MaxSpd_Steps_to_Par(</w:t>
-      </w:r>
+      <w:proofErr w:type="spellStart"/>
+      <w:r>
+        <w:rPr>
+          <w:rFonts w:ascii="Consolas" w:eastAsia="宋体" w:hAnsi="Consolas" w:cs="宋体"/>
+          <w:color w:val="000000"/>
+          <w:sz w:val="18"/>
+          <w:szCs w:val="18"/>
+        </w:rPr>
+        <w:t>dSPIN_RegsStruct.MAX_SPEED</w:t>
+      </w:r>
+      <w:proofErr w:type="spellEnd"/>
+      <w:r>
+        <w:rPr>
+          <w:rFonts w:ascii="Consolas" w:eastAsia="宋体" w:hAnsi="Consolas" w:cs="宋体"/>
+          <w:color w:val="000000"/>
+          <w:sz w:val="18"/>
+          <w:szCs w:val="18"/>
+        </w:rPr>
+        <w:t> = </w:t>
+      </w:r>
+      <w:proofErr w:type="spellStart"/>
+      <w:r>
+        <w:rPr>
+          <w:rFonts w:ascii="Consolas" w:eastAsia="宋体" w:hAnsi="Consolas" w:cs="宋体"/>
+          <w:color w:val="000000"/>
+          <w:sz w:val="18"/>
+          <w:szCs w:val="18"/>
+        </w:rPr>
+        <w:t>MaxSpd_Steps_to_</w:t>
+      </w:r>
+      <w:proofErr w:type="gramStart"/>
+      <w:r>
+        <w:rPr>
+          <w:rFonts w:ascii="Consolas" w:eastAsia="宋体" w:hAnsi="Consolas" w:cs="宋体"/>
+          <w:color w:val="000000"/>
+          <w:sz w:val="18"/>
+          <w:szCs w:val="18"/>
+        </w:rPr>
+        <w:t>Par</w:t>
+      </w:r>
+      <w:proofErr w:type="spellEnd"/>
+      <w:r>
+        <w:rPr>
+          <w:rFonts w:ascii="Consolas" w:eastAsia="宋体" w:hAnsi="Consolas" w:cs="宋体"/>
+          <w:color w:val="000000"/>
+          <w:sz w:val="18"/>
+          <w:szCs w:val="18"/>
+        </w:rPr>
+        <w:t>(</w:t>
+      </w:r>
+      <w:proofErr w:type="gramEnd"/>
       <w:r>
         <w:rPr>
           <w:rFonts w:ascii="Consolas" w:eastAsia="宋体" w:hAnsi="Consolas" w:cs="宋体" w:hint="eastAsia"/>
@@ -5999,15 +7382,57 @@
           <w:szCs w:val="18"/>
         </w:rPr>
       </w:pPr>
-      <w:r>
-        <w:rPr>
-          <w:rFonts w:ascii="Consolas" w:eastAsia="宋体" w:hAnsi="Consolas" w:cs="宋体"/>
-          <w:color w:val="000000"/>
-          <w:sz w:val="18"/>
-          <w:szCs w:val="18"/>
-        </w:rPr>
-        <w:t>dSPIN_RegsStruct.MIN_SPEED = MinSpd_Steps_to_Par(</w:t>
-      </w:r>
+      <w:proofErr w:type="spellStart"/>
+      <w:r>
+        <w:rPr>
+          <w:rFonts w:ascii="Consolas" w:eastAsia="宋体" w:hAnsi="Consolas" w:cs="宋体"/>
+          <w:color w:val="000000"/>
+          <w:sz w:val="18"/>
+          <w:szCs w:val="18"/>
+        </w:rPr>
+        <w:t>dSPIN_RegsStruct.MIN_SPEED</w:t>
+      </w:r>
+      <w:proofErr w:type="spellEnd"/>
+      <w:r>
+        <w:rPr>
+          <w:rFonts w:ascii="Consolas" w:eastAsia="宋体" w:hAnsi="Consolas" w:cs="宋体"/>
+          <w:color w:val="000000"/>
+          <w:sz w:val="18"/>
+          <w:szCs w:val="18"/>
+        </w:rPr>
+        <w:t> = </w:t>
+      </w:r>
+      <w:proofErr w:type="spellStart"/>
+      <w:r>
+        <w:rPr>
+          <w:rFonts w:ascii="Consolas" w:eastAsia="宋体" w:hAnsi="Consolas" w:cs="宋体"/>
+          <w:color w:val="000000"/>
+          <w:sz w:val="18"/>
+          <w:szCs w:val="18"/>
+        </w:rPr>
+        <w:t>MinSpd_Steps_to_</w:t>
+      </w:r>
+      <w:proofErr w:type="gramStart"/>
+      <w:r>
+        <w:rPr>
+          <w:rFonts w:ascii="Consolas" w:eastAsia="宋体" w:hAnsi="Consolas" w:cs="宋体"/>
+          <w:color w:val="000000"/>
+          <w:sz w:val="18"/>
+          <w:szCs w:val="18"/>
+        </w:rPr>
+        <w:t>Par</w:t>
+      </w:r>
+      <w:proofErr w:type="spellEnd"/>
+      <w:r>
+        <w:rPr>
+          <w:rFonts w:ascii="Consolas" w:eastAsia="宋体" w:hAnsi="Consolas" w:cs="宋体"/>
+          <w:color w:val="000000"/>
+          <w:sz w:val="18"/>
+          <w:szCs w:val="18"/>
+        </w:rPr>
+        <w:t>(</w:t>
+      </w:r>
+      <w:proofErr w:type="gramEnd"/>
       <w:r>
         <w:rPr>
           <w:rFonts w:ascii="Consolas" w:eastAsia="宋体" w:hAnsi="Consolas" w:cs="宋体"/>
@@ -6050,14 +7475,25 @@
         </w:rPr>
         <w:t>/* </w:t>
       </w:r>
-      <w:r>
-        <w:rPr>
-          <w:rFonts w:ascii="Consolas" w:eastAsia="宋体" w:hAnsi="Consolas" w:cs="宋体"/>
-          <w:color w:val="008000"/>
-          <w:sz w:val="18"/>
-          <w:szCs w:val="18"/>
-        </w:rPr>
-        <w:t>全步进速度设置</w:t>
+      <w:proofErr w:type="gramStart"/>
+      <w:r>
+        <w:rPr>
+          <w:rFonts w:ascii="Consolas" w:eastAsia="宋体" w:hAnsi="Consolas" w:cs="宋体"/>
+          <w:color w:val="008000"/>
+          <w:sz w:val="18"/>
+          <w:szCs w:val="18"/>
+        </w:rPr>
+        <w:t>全步进速度</w:t>
+      </w:r>
+      <w:proofErr w:type="gramEnd"/>
+      <w:r>
+        <w:rPr>
+          <w:rFonts w:ascii="Consolas" w:eastAsia="宋体" w:hAnsi="Consolas" w:cs="宋体"/>
+          <w:color w:val="008000"/>
+          <w:sz w:val="18"/>
+          <w:szCs w:val="18"/>
+        </w:rPr>
+        <w:t>设置</w:t>
       </w:r>
       <w:r>
         <w:rPr>
@@ -6182,15 +7618,57 @@
           <w:szCs w:val="18"/>
         </w:rPr>
       </w:pPr>
-      <w:r>
-        <w:rPr>
-          <w:rFonts w:ascii="Consolas" w:eastAsia="宋体" w:hAnsi="Consolas" w:cs="宋体"/>
-          <w:color w:val="000000"/>
-          <w:sz w:val="18"/>
-          <w:szCs w:val="18"/>
-        </w:rPr>
-        <w:t>dSPIN_RegsStruct.FS_SPD = FSSpd_Steps_to_Par(</w:t>
-      </w:r>
+      <w:proofErr w:type="spellStart"/>
+      <w:r>
+        <w:rPr>
+          <w:rFonts w:ascii="Consolas" w:eastAsia="宋体" w:hAnsi="Consolas" w:cs="宋体"/>
+          <w:color w:val="000000"/>
+          <w:sz w:val="18"/>
+          <w:szCs w:val="18"/>
+        </w:rPr>
+        <w:t>dSPIN_RegsStruct.FS_SPD</w:t>
+      </w:r>
+      <w:proofErr w:type="spellEnd"/>
+      <w:r>
+        <w:rPr>
+          <w:rFonts w:ascii="Consolas" w:eastAsia="宋体" w:hAnsi="Consolas" w:cs="宋体"/>
+          <w:color w:val="000000"/>
+          <w:sz w:val="18"/>
+          <w:szCs w:val="18"/>
+        </w:rPr>
+        <w:t> = </w:t>
+      </w:r>
+      <w:proofErr w:type="spellStart"/>
+      <w:r>
+        <w:rPr>
+          <w:rFonts w:ascii="Consolas" w:eastAsia="宋体" w:hAnsi="Consolas" w:cs="宋体"/>
+          <w:color w:val="000000"/>
+          <w:sz w:val="18"/>
+          <w:szCs w:val="18"/>
+        </w:rPr>
+        <w:t>FSSpd_Steps_to_</w:t>
+      </w:r>
+      <w:proofErr w:type="gramStart"/>
+      <w:r>
+        <w:rPr>
+          <w:rFonts w:ascii="Consolas" w:eastAsia="宋体" w:hAnsi="Consolas" w:cs="宋体"/>
+          <w:color w:val="000000"/>
+          <w:sz w:val="18"/>
+          <w:szCs w:val="18"/>
+        </w:rPr>
+        <w:t>Par</w:t>
+      </w:r>
+      <w:proofErr w:type="spellEnd"/>
+      <w:r>
+        <w:rPr>
+          <w:rFonts w:ascii="Consolas" w:eastAsia="宋体" w:hAnsi="Consolas" w:cs="宋体"/>
+          <w:color w:val="000000"/>
+          <w:sz w:val="18"/>
+          <w:szCs w:val="18"/>
+        </w:rPr>
+        <w:t>(</w:t>
+      </w:r>
+      <w:proofErr w:type="gramEnd"/>
       <w:r>
         <w:rPr>
           <w:rFonts w:ascii="Consolas" w:eastAsia="宋体" w:hAnsi="Consolas" w:cs="宋体" w:hint="eastAsia"/>
@@ -6253,8 +7731,45 @@
         <w:t>设置命令在之前的命令表格里面都有出现，一共有这样几个：mid</w:t>
       </w:r>
       <w:r>
-        <w:t>, msetin, msetout, wsetap, wsettcp, mload</w:t>
-      </w:r>
+        <w:t xml:space="preserve">, </w:t>
+      </w:r>
+      <w:proofErr w:type="spellStart"/>
+      <w:r>
+        <w:t>msetin</w:t>
+      </w:r>
+      <w:proofErr w:type="spellEnd"/>
+      <w:r>
+        <w:t xml:space="preserve">, </w:t>
+      </w:r>
+      <w:proofErr w:type="spellStart"/>
+      <w:r>
+        <w:t>msetout</w:t>
+      </w:r>
+      <w:proofErr w:type="spellEnd"/>
+      <w:r>
+        <w:t xml:space="preserve">, </w:t>
+      </w:r>
+      <w:proofErr w:type="spellStart"/>
+      <w:r>
+        <w:t>wsetap</w:t>
+      </w:r>
+      <w:proofErr w:type="spellEnd"/>
+      <w:r>
+        <w:t xml:space="preserve">, </w:t>
+      </w:r>
+      <w:proofErr w:type="spellStart"/>
+      <w:r>
+        <w:t>wsettcp</w:t>
+      </w:r>
+      <w:proofErr w:type="spellEnd"/>
+      <w:r>
+        <w:t xml:space="preserve">, </w:t>
+      </w:r>
+      <w:proofErr w:type="spellStart"/>
+      <w:r>
+        <w:t>mload</w:t>
+      </w:r>
+      <w:proofErr w:type="spellEnd"/>
       <w:r>
         <w:rPr>
           <w:rFonts w:hint="eastAsia"/>
@@ -6278,7 +7793,21 @@
         <w:rPr>
           <w:rFonts w:hint="eastAsia"/>
         </w:rPr>
-        <w:t>设置项目里的数字内容使用小端序储存，字符串内容最后需要一个NULL字符结尾。</w:t>
+        <w:t>设置项目里的数字内容</w:t>
+      </w:r>
+      <w:proofErr w:type="gramStart"/>
+      <w:r>
+        <w:rPr>
+          <w:rFonts w:hint="eastAsia"/>
+        </w:rPr>
+        <w:t>使用小端序</w:t>
+      </w:r>
+      <w:proofErr w:type="gramEnd"/>
+      <w:r>
+        <w:rPr>
+          <w:rFonts w:hint="eastAsia"/>
+        </w:rPr>
+        <w:t>储存，字符串内容最后需要一个NULL字符结尾。</w:t>
       </w:r>
       <w:r>
         <w:rPr>
@@ -6310,7 +7839,35 @@
         <w:rPr>
           <w:rFonts w:hint="eastAsia"/>
         </w:rPr>
-        <w:t>Flash里储存的设置，在使用IDE重新烧入芯片程序的时候，有可能被清空，因为IDE在烧写程序的时候擦除的范围不是不变的。如果你使用烧写器烧入程序，不要覆盖Flash地址2</w:t>
+        <w:t>Flash里储存的设置，在使用IDE重新烧入芯片程序的时候，有可能被清空，因为IDE</w:t>
+      </w:r>
+      <w:proofErr w:type="gramStart"/>
+      <w:r>
+        <w:rPr>
+          <w:rFonts w:hint="eastAsia"/>
+        </w:rPr>
+        <w:t>在烧写程序</w:t>
+      </w:r>
+      <w:proofErr w:type="gramEnd"/>
+      <w:r>
+        <w:rPr>
+          <w:rFonts w:hint="eastAsia"/>
+        </w:rPr>
+        <w:t>的时候擦除的范围不是不变的。如果你使用</w:t>
+      </w:r>
+      <w:proofErr w:type="gramStart"/>
+      <w:r>
+        <w:rPr>
+          <w:rFonts w:hint="eastAsia"/>
+        </w:rPr>
+        <w:t>烧写器</w:t>
+      </w:r>
+      <w:proofErr w:type="gramEnd"/>
+      <w:r>
+        <w:rPr>
+          <w:rFonts w:hint="eastAsia"/>
+        </w:rPr>
+        <w:t>烧入程序，不要覆盖Flash地址2</w:t>
       </w:r>
       <w:r>
         <w:t>56</w:t>
@@ -6462,7 +8019,21 @@
               <w:rPr>
                 <w:rFonts w:hint="eastAsia"/>
               </w:rPr>
-              <w:t>机器编号，批量生产时可以使用滚码方式烧入，</w:t>
+              <w:t>机器编号，批量生产时可以</w:t>
+            </w:r>
+            <w:proofErr w:type="gramStart"/>
+            <w:r>
+              <w:rPr>
+                <w:rFonts w:hint="eastAsia"/>
+              </w:rPr>
+              <w:t>使用滚码方式</w:t>
+            </w:r>
+            <w:proofErr w:type="gramEnd"/>
+            <w:r>
+              <w:rPr>
+                <w:rFonts w:hint="eastAsia"/>
+              </w:rPr>
+              <w:t>烧入，</w:t>
             </w:r>
             <w:r>
               <w:rPr>
@@ -6491,6 +8062,7 @@
             <w:tcW w:w="1838" w:type="dxa"/>
           </w:tcPr>
           <w:p>
+            <w:proofErr w:type="spellStart"/>
             <w:r>
               <w:rPr>
                 <w:rFonts w:hint="eastAsia"/>
@@ -6498,7 +8070,11 @@
               <w:t>W</w:t>
             </w:r>
             <w:r>
-              <w:t>iFi SSID</w:t>
+              <w:t>iFi</w:t>
+            </w:r>
+            <w:proofErr w:type="spellEnd"/>
+            <w:r>
+              <w:t xml:space="preserve"> SSID</w:t>
             </w:r>
           </w:p>
         </w:tc>
@@ -6539,11 +8115,19 @@
             <w:tcW w:w="3481" w:type="dxa"/>
           </w:tcPr>
           <w:p>
-            <w:r>
-              <w:rPr>
-                <w:rFonts w:hint="eastAsia"/>
-              </w:rPr>
-              <w:t>WiFi热点名称</w:t>
+            <w:proofErr w:type="spellStart"/>
+            <w:r>
+              <w:rPr>
+                <w:rFonts w:hint="eastAsia"/>
+              </w:rPr>
+              <w:t>WiFi</w:t>
+            </w:r>
+            <w:proofErr w:type="spellEnd"/>
+            <w:r>
+              <w:rPr>
+                <w:rFonts w:hint="eastAsia"/>
+              </w:rPr>
+              <w:t>热点名称</w:t>
             </w:r>
           </w:p>
         </w:tc>
@@ -6554,6 +8138,7 @@
             <w:tcW w:w="1838" w:type="dxa"/>
           </w:tcPr>
           <w:p>
+            <w:proofErr w:type="spellStart"/>
             <w:r>
               <w:rPr>
                 <w:rFonts w:hint="eastAsia"/>
@@ -6561,7 +8146,11 @@
               <w:t>W</w:t>
             </w:r>
             <w:r>
-              <w:t>iFi Pwd</w:t>
+              <w:t>iFi</w:t>
+            </w:r>
+            <w:proofErr w:type="spellEnd"/>
+            <w:r>
+              <w:t xml:space="preserve"> Pwd</w:t>
             </w:r>
           </w:p>
         </w:tc>
@@ -6602,11 +8191,19 @@
             <w:tcW w:w="3481" w:type="dxa"/>
           </w:tcPr>
           <w:p>
-            <w:r>
-              <w:rPr>
-                <w:rFonts w:hint="eastAsia"/>
-              </w:rPr>
-              <w:t>WiFi热点对应的密码</w:t>
+            <w:proofErr w:type="spellStart"/>
+            <w:r>
+              <w:rPr>
+                <w:rFonts w:hint="eastAsia"/>
+              </w:rPr>
+              <w:t>WiFi</w:t>
+            </w:r>
+            <w:proofErr w:type="spellEnd"/>
+            <w:r>
+              <w:rPr>
+                <w:rFonts w:hint="eastAsia"/>
+              </w:rPr>
+              <w:t>热点对应的密码</w:t>
             </w:r>
           </w:p>
         </w:tc>
@@ -6800,6 +8397,7 @@
             <w:tcW w:w="3481" w:type="dxa"/>
           </w:tcPr>
           <w:p>
+            <w:proofErr w:type="spellStart"/>
             <w:r>
               <w:rPr>
                 <w:rFonts w:hint="eastAsia"/>
@@ -6807,14 +8405,26 @@
               <w:t>m</w:t>
             </w:r>
             <w:r>
-              <w:t xml:space="preserve">setout </w:t>
-            </w:r>
-            <w:r>
-              <w:rPr>
-                <w:rFonts w:hint="eastAsia"/>
-              </w:rPr>
-              <w:t>命令修改的对象，mpp</w:t>
-            </w:r>
+              <w:t>setout</w:t>
+            </w:r>
+            <w:proofErr w:type="spellEnd"/>
+            <w:r>
+              <w:t xml:space="preserve"> </w:t>
+            </w:r>
+            <w:r>
+              <w:rPr>
+                <w:rFonts w:hint="eastAsia"/>
+              </w:rPr>
+              <w:t>命令修改的对象，</w:t>
+            </w:r>
+            <w:proofErr w:type="spellStart"/>
+            <w:r>
+              <w:rPr>
+                <w:rFonts w:hint="eastAsia"/>
+              </w:rPr>
+              <w:t>mpp</w:t>
+            </w:r>
+            <w:proofErr w:type="spellEnd"/>
             <w:r>
               <w:t xml:space="preserve"> 100</w:t>
             </w:r>
@@ -6881,17 +8491,33 @@
             <w:tcW w:w="3481" w:type="dxa"/>
           </w:tcPr>
           <w:p>
-            <w:r>
-              <w:t xml:space="preserve">Msetin </w:t>
-            </w:r>
-            <w:r>
-              <w:rPr>
-                <w:rFonts w:hint="eastAsia"/>
-              </w:rPr>
-              <w:t>命令修改的对象，m</w:t>
-            </w:r>
-            <w:r>
-              <w:t>pp 0</w:t>
+            <w:proofErr w:type="spellStart"/>
+            <w:r>
+              <w:t>Msetin</w:t>
+            </w:r>
+            <w:proofErr w:type="spellEnd"/>
+            <w:r>
+              <w:t xml:space="preserve"> </w:t>
+            </w:r>
+            <w:r>
+              <w:rPr>
+                <w:rFonts w:hint="eastAsia"/>
+              </w:rPr>
+              <w:t>命令修改的对象，</w:t>
+            </w:r>
+            <w:proofErr w:type="spellStart"/>
+            <w:r>
+              <w:rPr>
+                <w:rFonts w:hint="eastAsia"/>
+              </w:rPr>
+              <w:t>m</w:t>
+            </w:r>
+            <w:r>
+              <w:t>pp</w:t>
+            </w:r>
+            <w:proofErr w:type="spellEnd"/>
+            <w:r>
+              <w:t xml:space="preserve"> 0</w:t>
             </w:r>
             <w:r>
               <w:rPr>
@@ -6936,7 +8562,21 @@
         <w:rPr>
           <w:rFonts w:hint="eastAsia"/>
         </w:rPr>
-        <w:t>如果需要测试WiFi功能，</w:t>
+        <w:t>如果需要测试</w:t>
+      </w:r>
+      <w:proofErr w:type="spellStart"/>
+      <w:r>
+        <w:rPr>
+          <w:rFonts w:hint="eastAsia"/>
+        </w:rPr>
+        <w:t>WiFi</w:t>
+      </w:r>
+      <w:proofErr w:type="spellEnd"/>
+      <w:r>
+        <w:rPr>
+          <w:rFonts w:hint="eastAsia"/>
+        </w:rPr>
+        <w:t>功能，</w:t>
       </w:r>
       <w:r>
         <w:rPr>
@@ -7104,11 +8744,19 @@
         <w:rPr>
           <w:rFonts w:hint="eastAsia"/>
         </w:rPr>
-        <w:t>的话，在m</w:t>
+        <w:t>的话，在</w:t>
+      </w:r>
+      <w:proofErr w:type="spellStart"/>
+      <w:r>
+        <w:rPr>
+          <w:rFonts w:hint="eastAsia"/>
+        </w:rPr>
+        <w:t>m</w:t>
       </w:r>
       <w:r>
         <w:t>ain.c</w:t>
       </w:r>
+      <w:proofErr w:type="spellEnd"/>
       <w:r>
         <w:rPr>
           <w:rFonts w:hint="eastAsia"/>
@@ -7138,6 +8786,7 @@
           <w:szCs w:val="20"/>
         </w:rPr>
       </w:pPr>
+      <w:proofErr w:type="spellStart"/>
       <w:r>
         <w:rPr>
           <w:rFonts w:ascii="新宋体" w:eastAsia="新宋体" w:cs="新宋体"/>
@@ -7145,7 +8794,37 @@
           <w:sz w:val="20"/>
           <w:szCs w:val="20"/>
         </w:rPr>
-        <w:t>led_init(&amp;htim1, TIM_CHANNEL_2, TIM_CHANNEL_3, TIM_CHANNEL_1);</w:t>
+        <w:t>led_</w:t>
+      </w:r>
+      <w:proofErr w:type="gramStart"/>
+      <w:r>
+        <w:rPr>
+          <w:rFonts w:ascii="新宋体" w:eastAsia="新宋体" w:cs="新宋体"/>
+          <w:color w:val="000000"/>
+          <w:sz w:val="20"/>
+          <w:szCs w:val="20"/>
+        </w:rPr>
+        <w:t>init</w:t>
+      </w:r>
+      <w:proofErr w:type="spellEnd"/>
+      <w:r>
+        <w:rPr>
+          <w:rFonts w:ascii="新宋体" w:eastAsia="新宋体" w:cs="新宋体"/>
+          <w:color w:val="000000"/>
+          <w:sz w:val="20"/>
+          <w:szCs w:val="20"/>
+        </w:rPr>
+        <w:t>(</w:t>
+      </w:r>
+      <w:proofErr w:type="gramEnd"/>
+      <w:r>
+        <w:rPr>
+          <w:rFonts w:ascii="新宋体" w:eastAsia="新宋体" w:cs="新宋体"/>
+          <w:color w:val="000000"/>
+          <w:sz w:val="20"/>
+          <w:szCs w:val="20"/>
+        </w:rPr>
+        <w:t>&amp;htim1, TIM_CHANNEL_2, TIM_CHANNEL_3, TIM_CHANNEL_1);</w:t>
       </w:r>
     </w:p>
     <w:p>
@@ -7300,11 +8979,33 @@
         <w:rPr>
           <w:rFonts w:hint="eastAsia"/>
         </w:rPr>
-        <w:t>如果WiFi连接没有问题的话，那么在网络调试助手里面可以看到问好，还有每十秒钟一次的心跳。在W</w:t>
+        <w:t>如果</w:t>
+      </w:r>
+      <w:proofErr w:type="spellStart"/>
+      <w:r>
+        <w:rPr>
+          <w:rFonts w:hint="eastAsia"/>
+        </w:rPr>
+        <w:t>WiFi</w:t>
+      </w:r>
+      <w:proofErr w:type="spellEnd"/>
+      <w:r>
+        <w:rPr>
+          <w:rFonts w:hint="eastAsia"/>
+        </w:rPr>
+        <w:t>连接没有问题的话，那么在网络调试助手里面可以看到问好，还有每十秒钟一次的心跳。在</w:t>
+      </w:r>
+      <w:proofErr w:type="spellStart"/>
+      <w:r>
+        <w:rPr>
+          <w:rFonts w:hint="eastAsia"/>
+        </w:rPr>
+        <w:t>W</w:t>
       </w:r>
       <w:r>
         <w:t>iFi</w:t>
       </w:r>
+      <w:proofErr w:type="spellEnd"/>
       <w:r>
         <w:rPr>
           <w:rFonts w:hint="eastAsia"/>
@@ -7315,11 +9016,19 @@
         <w:rPr>
           <w:rFonts w:hint="eastAsia"/>
         </w:rPr>
-        <w:t>发送m</w:t>
+        <w:t>发送</w:t>
+      </w:r>
+      <w:proofErr w:type="spellStart"/>
+      <w:r>
+        <w:rPr>
+          <w:rFonts w:hint="eastAsia"/>
+        </w:rPr>
+        <w:t>m</w:t>
       </w:r>
       <w:r>
         <w:t>cycle</w:t>
       </w:r>
+      <w:proofErr w:type="spellEnd"/>
       <w:r>
         <w:rPr>
           <w:rFonts w:hint="eastAsia"/>
@@ -7343,11 +9052,19 @@
         <w:ind w:firstLineChars="0"/>
         <w:jc w:val="left"/>
       </w:pPr>
-      <w:r>
-        <w:rPr>
-          <w:rFonts w:hint="eastAsia"/>
-        </w:rPr>
-        <w:t>WiFi下面发送</w:t>
+      <w:proofErr w:type="spellStart"/>
+      <w:r>
+        <w:rPr>
+          <w:rFonts w:hint="eastAsia"/>
+        </w:rPr>
+        <w:t>WiFi</w:t>
+      </w:r>
+      <w:proofErr w:type="spellEnd"/>
+      <w:r>
+        <w:rPr>
+          <w:rFonts w:hint="eastAsia"/>
+        </w:rPr>
+        <w:t>下面发送</w:t>
       </w:r>
       <w:r>
         <w:rPr>
@@ -7414,6 +9131,7 @@
         </w:rPr>
         <w:t>如果</w:t>
       </w:r>
+      <w:proofErr w:type="spellStart"/>
       <w:r>
         <w:rPr>
           <w:rFonts w:hint="eastAsia"/>
@@ -7423,11 +9141,26 @@
       <w:r>
         <w:t>cycle</w:t>
       </w:r>
-      <w:r>
-        <w:rPr>
-          <w:rFonts w:hint="eastAsia"/>
-        </w:rPr>
-        <w:t>循环运转里面有不正常的卡顿或者失速，很有可能是芯片过热或者占空比配置不正确导致瞬间电流过大引起驱动芯片的自我保护。</w:t>
+      <w:proofErr w:type="spellEnd"/>
+      <w:r>
+        <w:rPr>
+          <w:rFonts w:hint="eastAsia"/>
+        </w:rPr>
+        <w:t>循环运转里面有不正常的卡</w:t>
+      </w:r>
+      <w:proofErr w:type="gramStart"/>
+      <w:r>
+        <w:rPr>
+          <w:rFonts w:hint="eastAsia"/>
+        </w:rPr>
+        <w:t>顿或者</w:t>
+      </w:r>
+      <w:proofErr w:type="gramEnd"/>
+      <w:r>
+        <w:rPr>
+          <w:rFonts w:hint="eastAsia"/>
+        </w:rPr>
+        <w:t>失速，很有可能是芯片过热或者占空比配置不正确导致瞬间电流过大引起驱动芯片的自我保护。</w:t>
       </w:r>
       <w:r>
         <w:rPr>
@@ -7468,7 +9201,21 @@
         <w:rPr>
           <w:rFonts w:hint="eastAsia"/>
         </w:rPr>
-        <w:t>之间的数字。可以通过串口或者WiFi输入。</w:t>
+        <w:t>之间的数字。可以通过串口或者</w:t>
+      </w:r>
+      <w:proofErr w:type="spellStart"/>
+      <w:r>
+        <w:rPr>
+          <w:rFonts w:hint="eastAsia"/>
+        </w:rPr>
+        <w:t>WiFi</w:t>
+      </w:r>
+      <w:proofErr w:type="spellEnd"/>
+      <w:r>
+        <w:rPr>
+          <w:rFonts w:hint="eastAsia"/>
+        </w:rPr>
+        <w:t>输入。</w:t>
       </w:r>
     </w:p>
     <w:p>
@@ -7495,12 +9242,14 @@
         </w:rPr>
         <w:t>如果</w:t>
       </w:r>
+      <w:proofErr w:type="spellStart"/>
       <w:r>
         <w:rPr>
           <w:rFonts w:hint="eastAsia"/>
         </w:rPr>
         <w:t>WiFi</w:t>
       </w:r>
+      <w:proofErr w:type="spellEnd"/>
       <w:r>
         <w:rPr>
           <w:rFonts w:hint="eastAsia"/>
@@ -7513,8 +9262,13 @@
         </w:rPr>
         <w:t>如果它说</w:t>
       </w:r>
-      <w:r>
-        <w:t xml:space="preserve">WiFi returns FAILED </w:t>
+      <w:proofErr w:type="spellStart"/>
+      <w:r>
+        <w:t>WiFi</w:t>
+      </w:r>
+      <w:proofErr w:type="spellEnd"/>
+      <w:r>
+        <w:t xml:space="preserve"> returns FAILED </w:t>
       </w:r>
       <w:r>
         <w:rPr>
@@ -7522,23 +9276,50 @@
         </w:rPr>
         <w:t xml:space="preserve">或者 </w:t>
       </w:r>
-      <w:r>
-        <w:t xml:space="preserve">WiFi returns </w:t>
-      </w:r>
-      <w:r>
-        <w:rPr>
-          <w:rFonts w:hint="eastAsia"/>
-        </w:rPr>
-        <w:t>TIMEOUT的话，检查c</w:t>
+      <w:proofErr w:type="spellStart"/>
+      <w:r>
+        <w:t>WiFi</w:t>
+      </w:r>
+      <w:proofErr w:type="spellEnd"/>
+      <w:r>
+        <w:t xml:space="preserve"> returns </w:t>
+      </w:r>
+      <w:r>
+        <w:rPr>
+          <w:rFonts w:hint="eastAsia"/>
+        </w:rPr>
+        <w:t>TIMEOUT的话，检查</w:t>
+      </w:r>
+      <w:proofErr w:type="spellStart"/>
+      <w:r>
+        <w:rPr>
+          <w:rFonts w:hint="eastAsia"/>
+        </w:rPr>
+        <w:t>c</w:t>
       </w:r>
       <w:r>
         <w:t>onfig.c</w:t>
       </w:r>
-      <w:r>
-        <w:rPr>
-          <w:rFonts w:hint="eastAsia"/>
-        </w:rPr>
-        <w:t>里面的WiFi配置是否正确。如果还是不行，</w:t>
+      <w:proofErr w:type="spellEnd"/>
+      <w:r>
+        <w:rPr>
+          <w:rFonts w:hint="eastAsia"/>
+        </w:rPr>
+        <w:t>里面的</w:t>
+      </w:r>
+      <w:proofErr w:type="spellStart"/>
+      <w:r>
+        <w:rPr>
+          <w:rFonts w:hint="eastAsia"/>
+        </w:rPr>
+        <w:t>WiFi</w:t>
+      </w:r>
+      <w:proofErr w:type="spellEnd"/>
+      <w:r>
+        <w:rPr>
+          <w:rFonts w:hint="eastAsia"/>
+        </w:rPr>
+        <w:t>配置是否正确。如果还是不行，</w:t>
       </w:r>
       <w:r>
         <w:rPr>
@@ -7550,7 +9331,21 @@
         <w:rPr>
           <w:rFonts w:hint="eastAsia"/>
         </w:rPr>
-        <w:t>启动的时候自动连接WiFi的部分</w:t>
+        <w:t>启动的时候自动连接</w:t>
+      </w:r>
+      <w:proofErr w:type="spellStart"/>
+      <w:r>
+        <w:rPr>
+          <w:rFonts w:hint="eastAsia"/>
+        </w:rPr>
+        <w:t>WiFi</w:t>
+      </w:r>
+      <w:proofErr w:type="spellEnd"/>
+      <w:r>
+        <w:rPr>
+          <w:rFonts w:hint="eastAsia"/>
+        </w:rPr>
+        <w:t>的部分</w:t>
       </w:r>
       <w:r>
         <w:rPr>
@@ -7592,7 +9387,47 @@
           <w:sz w:val="20"/>
           <w:szCs w:val="20"/>
         </w:rPr>
-        <w:t>[Error][18240] WiFi Auto Setup task list failed</w:t>
+        <w:t>[Error</w:t>
+      </w:r>
+      <w:proofErr w:type="gramStart"/>
+      <w:r>
+        <w:rPr>
+          <w:rFonts w:ascii="新宋体" w:eastAsia="新宋体" w:cs="新宋体"/>
+          <w:color w:val="000000"/>
+          <w:sz w:val="20"/>
+          <w:szCs w:val="20"/>
+        </w:rPr>
+        <w:t>][</w:t>
+      </w:r>
+      <w:proofErr w:type="gramEnd"/>
+      <w:r>
+        <w:rPr>
+          <w:rFonts w:ascii="新宋体" w:eastAsia="新宋体" w:cs="新宋体"/>
+          <w:color w:val="000000"/>
+          <w:sz w:val="20"/>
+          <w:szCs w:val="20"/>
+        </w:rPr>
+        <w:t xml:space="preserve">18240] </w:t>
+      </w:r>
+      <w:proofErr w:type="spellStart"/>
+      <w:r>
+        <w:rPr>
+          <w:rFonts w:ascii="新宋体" w:eastAsia="新宋体" w:cs="新宋体"/>
+          <w:color w:val="000000"/>
+          <w:sz w:val="20"/>
+          <w:szCs w:val="20"/>
+        </w:rPr>
+        <w:t>WiFi</w:t>
+      </w:r>
+      <w:proofErr w:type="spellEnd"/>
+      <w:r>
+        <w:rPr>
+          <w:rFonts w:ascii="新宋体" w:eastAsia="新宋体" w:cs="新宋体"/>
+          <w:color w:val="000000"/>
+          <w:sz w:val="20"/>
+          <w:szCs w:val="20"/>
+        </w:rPr>
+        <w:t xml:space="preserve"> Auto Setup task list failed</w:t>
       </w:r>
     </w:p>
     <w:p>
@@ -7613,7 +9448,67 @@
           <w:sz w:val="20"/>
           <w:szCs w:val="20"/>
         </w:rPr>
-        <w:t>[Error][18240] Failed on WiFi connect AP, check your router and WiFi SSID/PWD settings</w:t>
+        <w:t>[Error</w:t>
+      </w:r>
+      <w:proofErr w:type="gramStart"/>
+      <w:r>
+        <w:rPr>
+          <w:rFonts w:ascii="新宋体" w:eastAsia="新宋体" w:cs="新宋体"/>
+          <w:color w:val="000000"/>
+          <w:sz w:val="20"/>
+          <w:szCs w:val="20"/>
+        </w:rPr>
+        <w:t>][</w:t>
+      </w:r>
+      <w:proofErr w:type="gramEnd"/>
+      <w:r>
+        <w:rPr>
+          <w:rFonts w:ascii="新宋体" w:eastAsia="新宋体" w:cs="新宋体"/>
+          <w:color w:val="000000"/>
+          <w:sz w:val="20"/>
+          <w:szCs w:val="20"/>
+        </w:rPr>
+        <w:t xml:space="preserve">18240] Failed on </w:t>
+      </w:r>
+      <w:proofErr w:type="spellStart"/>
+      <w:r>
+        <w:rPr>
+          <w:rFonts w:ascii="新宋体" w:eastAsia="新宋体" w:cs="新宋体"/>
+          <w:color w:val="000000"/>
+          <w:sz w:val="20"/>
+          <w:szCs w:val="20"/>
+        </w:rPr>
+        <w:t>WiFi</w:t>
+      </w:r>
+      <w:proofErr w:type="spellEnd"/>
+      <w:r>
+        <w:rPr>
+          <w:rFonts w:ascii="新宋体" w:eastAsia="新宋体" w:cs="新宋体"/>
+          <w:color w:val="000000"/>
+          <w:sz w:val="20"/>
+          <w:szCs w:val="20"/>
+        </w:rPr>
+        <w:t xml:space="preserve"> connect AP, check your router and </w:t>
+      </w:r>
+      <w:proofErr w:type="spellStart"/>
+      <w:r>
+        <w:rPr>
+          <w:rFonts w:ascii="新宋体" w:eastAsia="新宋体" w:cs="新宋体"/>
+          <w:color w:val="000000"/>
+          <w:sz w:val="20"/>
+          <w:szCs w:val="20"/>
+        </w:rPr>
+        <w:t>WiFi</w:t>
+      </w:r>
+      <w:proofErr w:type="spellEnd"/>
+      <w:r>
+        <w:rPr>
+          <w:rFonts w:ascii="新宋体" w:eastAsia="新宋体" w:cs="新宋体"/>
+          <w:color w:val="000000"/>
+          <w:sz w:val="20"/>
+          <w:szCs w:val="20"/>
+        </w:rPr>
+        <w:t xml:space="preserve"> SSID/PWD settings</w:t>
       </w:r>
     </w:p>
     <w:p>
@@ -7634,7 +9529,47 @@
           <w:sz w:val="20"/>
           <w:szCs w:val="20"/>
         </w:rPr>
-        <w:t>[Debug][18240] WiFi returns Timeout on index 6 of Auto Setup.</w:t>
+        <w:t>[Debug</w:t>
+      </w:r>
+      <w:proofErr w:type="gramStart"/>
+      <w:r>
+        <w:rPr>
+          <w:rFonts w:ascii="新宋体" w:eastAsia="新宋体" w:cs="新宋体"/>
+          <w:color w:val="000000"/>
+          <w:sz w:val="20"/>
+          <w:szCs w:val="20"/>
+        </w:rPr>
+        <w:t>][</w:t>
+      </w:r>
+      <w:proofErr w:type="gramEnd"/>
+      <w:r>
+        <w:rPr>
+          <w:rFonts w:ascii="新宋体" w:eastAsia="新宋体" w:cs="新宋体"/>
+          <w:color w:val="000000"/>
+          <w:sz w:val="20"/>
+          <w:szCs w:val="20"/>
+        </w:rPr>
+        <w:t xml:space="preserve">18240] </w:t>
+      </w:r>
+      <w:proofErr w:type="spellStart"/>
+      <w:r>
+        <w:rPr>
+          <w:rFonts w:ascii="新宋体" w:eastAsia="新宋体" w:cs="新宋体"/>
+          <w:color w:val="000000"/>
+          <w:sz w:val="20"/>
+          <w:szCs w:val="20"/>
+        </w:rPr>
+        <w:t>WiFi</w:t>
+      </w:r>
+      <w:proofErr w:type="spellEnd"/>
+      <w:r>
+        <w:rPr>
+          <w:rFonts w:ascii="新宋体" w:eastAsia="新宋体" w:cs="新宋体"/>
+          <w:color w:val="000000"/>
+          <w:sz w:val="20"/>
+          <w:szCs w:val="20"/>
+        </w:rPr>
+        <w:t xml:space="preserve"> returns Timeout on index 6 of Auto Setup.</w:t>
       </w:r>
     </w:p>
     <w:p>
@@ -7683,7 +9618,47 @@
           <w:sz w:val="20"/>
           <w:szCs w:val="20"/>
         </w:rPr>
-        <w:t>[Error][5280] WiFi Auto Setup task list failed</w:t>
+        <w:t>[Error</w:t>
+      </w:r>
+      <w:proofErr w:type="gramStart"/>
+      <w:r>
+        <w:rPr>
+          <w:rFonts w:ascii="新宋体" w:eastAsia="新宋体" w:cs="新宋体"/>
+          <w:color w:val="000000"/>
+          <w:sz w:val="20"/>
+          <w:szCs w:val="20"/>
+        </w:rPr>
+        <w:t>][</w:t>
+      </w:r>
+      <w:proofErr w:type="gramEnd"/>
+      <w:r>
+        <w:rPr>
+          <w:rFonts w:ascii="新宋体" w:eastAsia="新宋体" w:cs="新宋体"/>
+          <w:color w:val="000000"/>
+          <w:sz w:val="20"/>
+          <w:szCs w:val="20"/>
+        </w:rPr>
+        <w:t xml:space="preserve">5280] </w:t>
+      </w:r>
+      <w:proofErr w:type="spellStart"/>
+      <w:r>
+        <w:rPr>
+          <w:rFonts w:ascii="新宋体" w:eastAsia="新宋体" w:cs="新宋体"/>
+          <w:color w:val="000000"/>
+          <w:sz w:val="20"/>
+          <w:szCs w:val="20"/>
+        </w:rPr>
+        <w:t>WiFi</w:t>
+      </w:r>
+      <w:proofErr w:type="spellEnd"/>
+      <w:r>
+        <w:rPr>
+          <w:rFonts w:ascii="新宋体" w:eastAsia="新宋体" w:cs="新宋体"/>
+          <w:color w:val="000000"/>
+          <w:sz w:val="20"/>
+          <w:szCs w:val="20"/>
+        </w:rPr>
+        <w:t xml:space="preserve"> Auto Setup task list failed</w:t>
       </w:r>
     </w:p>
     <w:p>
@@ -7704,7 +9679,27 @@
           <w:sz w:val="20"/>
           <w:szCs w:val="20"/>
         </w:rPr>
-        <w:t>[Error][5280] Failed on TCP connect, check your TCP server and IP/Port settings</w:t>
+        <w:t>[Error</w:t>
+      </w:r>
+      <w:proofErr w:type="gramStart"/>
+      <w:r>
+        <w:rPr>
+          <w:rFonts w:ascii="新宋体" w:eastAsia="新宋体" w:cs="新宋体"/>
+          <w:color w:val="000000"/>
+          <w:sz w:val="20"/>
+          <w:szCs w:val="20"/>
+        </w:rPr>
+        <w:t>][</w:t>
+      </w:r>
+      <w:proofErr w:type="gramEnd"/>
+      <w:r>
+        <w:rPr>
+          <w:rFonts w:ascii="新宋体" w:eastAsia="新宋体" w:cs="新宋体"/>
+          <w:color w:val="000000"/>
+          <w:sz w:val="20"/>
+          <w:szCs w:val="20"/>
+        </w:rPr>
+        <w:t>5280] Failed on TCP connect, check your TCP server and IP/Port settings</w:t>
       </w:r>
     </w:p>
     <w:p>
@@ -7725,7 +9720,47 @@
           <w:sz w:val="20"/>
           <w:szCs w:val="20"/>
         </w:rPr>
-        <w:t>[Debug][5280] WiFi returns Error on index 7 of Auto Setup.</w:t>
+        <w:t>[Debug</w:t>
+      </w:r>
+      <w:proofErr w:type="gramStart"/>
+      <w:r>
+        <w:rPr>
+          <w:rFonts w:ascii="新宋体" w:eastAsia="新宋体" w:cs="新宋体"/>
+          <w:color w:val="000000"/>
+          <w:sz w:val="20"/>
+          <w:szCs w:val="20"/>
+        </w:rPr>
+        <w:t>][</w:t>
+      </w:r>
+      <w:proofErr w:type="gramEnd"/>
+      <w:r>
+        <w:rPr>
+          <w:rFonts w:ascii="新宋体" w:eastAsia="新宋体" w:cs="新宋体"/>
+          <w:color w:val="000000"/>
+          <w:sz w:val="20"/>
+          <w:szCs w:val="20"/>
+        </w:rPr>
+        <w:t xml:space="preserve">5280] </w:t>
+      </w:r>
+      <w:proofErr w:type="spellStart"/>
+      <w:r>
+        <w:rPr>
+          <w:rFonts w:ascii="新宋体" w:eastAsia="新宋体" w:cs="新宋体"/>
+          <w:color w:val="000000"/>
+          <w:sz w:val="20"/>
+          <w:szCs w:val="20"/>
+        </w:rPr>
+        <w:t>WiFi</w:t>
+      </w:r>
+      <w:proofErr w:type="spellEnd"/>
+      <w:r>
+        <w:rPr>
+          <w:rFonts w:ascii="新宋体" w:eastAsia="新宋体" w:cs="新宋体"/>
+          <w:color w:val="000000"/>
+          <w:sz w:val="20"/>
+          <w:szCs w:val="20"/>
+        </w:rPr>
+        <w:t xml:space="preserve"> returns Error on index 7 of Auto Setup.</w:t>
       </w:r>
     </w:p>
     <w:p>
@@ -7761,6 +9796,7 @@
         </w:rPr>
         <w:t>输入命令</w:t>
       </w:r>
+      <w:proofErr w:type="spellStart"/>
       <w:r>
         <w:rPr>
           <w:rFonts w:hint="eastAsia"/>
@@ -7770,6 +9806,7 @@
       <w:r>
         <w:t>cycle</w:t>
       </w:r>
+      <w:proofErr w:type="spellEnd"/>
       <w:r>
         <w:rPr>
           <w:rFonts w:hint="eastAsia"/>

</xml_diff>